<commit_message>
improved docx cleaner to fix newly-encountered msword anomalies
</commit_message>
<xml_diff>
--- a/vendor/gems/complaint_reporter/lib/source_docs/complaint_form.docx
+++ b/vendor/gems/complaint_reporter/lib/source_docs/complaint_form.docx
@@ -42,10 +42,10 @@
         <w:tblLook w:val="04A0" w:firstRow="1" w:lastRow="0" w:firstColumn="1" w:lastColumn="0" w:noHBand="0" w:noVBand="1"/>
       </w:tblPr>
       <w:tblGrid>
-        <w:gridCol w:w="2030"/>
-        <w:gridCol w:w="1824"/>
+        <w:gridCol w:w="1497"/>
+        <w:gridCol w:w="2685"/>
         <w:gridCol w:w="3579"/>
-        <w:gridCol w:w="1927"/>
+        <w:gridCol w:w="1871"/>
       </w:tblGrid>
       <w:tr>
         <w:tc>
@@ -58,7 +58,6 @@
                 <w:rFonts w:ascii="Arial" w:hAnsi="Arial"/>
               </w:rPr>
             </w:pPr>
-            <w:bookmarkStart w:id="0" w:name="_GoBack"/>
             <w:r>
               <w:rPr>
                 <w:rFonts w:ascii="Arial" w:hAnsi="Arial"/>
@@ -94,9 +93,29 @@
               <w:rPr>
                 <w:rFonts w:ascii="Arial" w:hAnsi="Arial"/>
               </w:rPr>
-              <w:t xml:space="preserve"> date</w:t>
+              <w:t xml:space="preserve"> </w:t>
+            </w:r>
+            <w:proofErr w:type="spellStart"/>
+            <w:r>
+              <w:rPr>
+                <w:rFonts w:ascii="Arial" w:hAnsi="Arial"/>
+              </w:rPr>
+              <w:t>report</w:t>
             </w:r>
             <w:proofErr w:type="gramEnd"/>
+            <w:r>
+              <w:rPr>
+                <w:rFonts w:ascii="Arial" w:hAnsi="Arial"/>
+              </w:rPr>
+              <w:t>_</w:t>
+            </w:r>
+            <w:r>
+              <w:rPr>
+                <w:rFonts w:ascii="Arial" w:hAnsi="Arial"/>
+              </w:rPr>
+              <w:t>date</w:t>
+            </w:r>
+            <w:proofErr w:type="spellEnd"/>
             <w:r>
               <w:rPr>
                 <w:rFonts w:ascii="Arial" w:hAnsi="Arial"/>
@@ -1322,6 +1341,40 @@
                 <w:rFonts w:ascii="Arial" w:hAnsi="Arial"/>
               </w:rPr>
             </w:pPr>
+            <w:r>
+              <w:rPr>
+                <w:rFonts w:ascii="Arial" w:hAnsi="Arial"/>
+              </w:rPr>
+              <w:t>{</w:t>
+            </w:r>
+            <w:proofErr w:type="gramStart"/>
+            <w:r>
+              <w:rPr>
+                <w:rFonts w:ascii="Arial" w:hAnsi="Arial"/>
+              </w:rPr>
+              <w:t xml:space="preserve">{ </w:t>
+            </w:r>
+            <w:proofErr w:type="spellStart"/>
+            <w:r>
+              <w:rPr>
+                <w:rFonts w:ascii="Arial" w:hAnsi="Arial"/>
+              </w:rPr>
+              <w:t>complainant</w:t>
+            </w:r>
+            <w:proofErr w:type="gramEnd"/>
+            <w:r>
+              <w:rPr>
+                <w:rFonts w:ascii="Arial" w:hAnsi="Arial"/>
+              </w:rPr>
+              <w:t>_full_name</w:t>
+            </w:r>
+            <w:proofErr w:type="spellEnd"/>
+            <w:r>
+              <w:rPr>
+                <w:rFonts w:ascii="Arial" w:hAnsi="Arial"/>
+              </w:rPr>
+              <w:t xml:space="preserve"> }}</w:t>
+            </w:r>
           </w:p>
         </w:tc>
         <w:tc>
@@ -1352,10 +1405,31 @@
                 <w:rFonts w:ascii="Arial" w:hAnsi="Arial"/>
               </w:rPr>
             </w:pPr>
+            <w:r>
+              <w:rPr>
+                <w:rFonts w:ascii="Arial" w:hAnsi="Arial"/>
+              </w:rPr>
+              <w:t xml:space="preserve">{{ </w:t>
+            </w:r>
+            <w:proofErr w:type="spellStart"/>
+            <w:r>
+              <w:rPr>
+                <w:rFonts w:ascii="Arial" w:hAnsi="Arial"/>
+              </w:rPr>
+              <w:t>witness_name</w:t>
+            </w:r>
+            <w:proofErr w:type="spellEnd"/>
+            <w:r>
+              <w:rPr>
+                <w:rFonts w:ascii="Arial" w:hAnsi="Arial"/>
+              </w:rPr>
+              <w:t xml:space="preserve"> }}</w:t>
+            </w:r>
+            <w:bookmarkStart w:id="0" w:name="_GoBack"/>
+            <w:bookmarkEnd w:id="0"/>
           </w:p>
         </w:tc>
       </w:tr>
-      <w:bookmarkEnd w:id="0"/>
     </w:tbl>
     <w:p>
       <w:pPr>

</xml_diff>

<commit_message>
further improvements in format of complaint form word doc
</commit_message>
<xml_diff>
--- a/vendor/gems/complaint_reporter/lib/source_docs/complaint_form.docx
+++ b/vendor/gems/complaint_reporter/lib/source_docs/complaint_form.docx
@@ -7,12 +7,14 @@
         <w:jc w:val="center"/>
         <w:rPr>
           <w:rFonts w:ascii="Arial" w:hAnsi="Arial"/>
+          <w:b/>
           <w:u w:val="single"/>
         </w:rPr>
       </w:pPr>
       <w:r>
         <w:rPr>
           <w:rFonts w:ascii="Arial" w:hAnsi="Arial"/>
+          <w:b/>
           <w:u w:val="single"/>
         </w:rPr>
         <w:t>COMPLAINT FORM</w:t>
@@ -30,7 +32,7 @@
     <w:tbl>
       <w:tblPr>
         <w:tblStyle w:val="TableGrid"/>
-        <w:tblW w:w="9360" w:type="dxa"/>
+        <w:tblW w:w="9655" w:type="dxa"/>
         <w:tblBorders>
           <w:top w:val="none" w:sz="0" w:space="0" w:color="auto"/>
           <w:left w:val="none" w:sz="0" w:space="0" w:color="auto"/>
@@ -39,28 +41,36 @@
           <w:insideH w:val="none" w:sz="0" w:space="0" w:color="auto"/>
           <w:insideV w:val="none" w:sz="0" w:space="0" w:color="auto"/>
         </w:tblBorders>
+        <w:tblLayout w:type="fixed"/>
+        <w:tblCellMar>
+          <w:left w:w="115" w:type="dxa"/>
+          <w:bottom w:w="216" w:type="dxa"/>
+          <w:right w:w="115" w:type="dxa"/>
+        </w:tblCellMar>
         <w:tblLook w:val="04A0" w:firstRow="1" w:lastRow="0" w:firstColumn="1" w:lastColumn="0" w:noHBand="0" w:noVBand="1"/>
       </w:tblPr>
       <w:tblGrid>
-        <w:gridCol w:w="1497"/>
-        <w:gridCol w:w="2685"/>
-        <w:gridCol w:w="3579"/>
-        <w:gridCol w:w="1871"/>
+        <w:gridCol w:w="2635"/>
+        <w:gridCol w:w="2250"/>
+        <w:gridCol w:w="2250"/>
+        <w:gridCol w:w="2520"/>
       </w:tblGrid>
       <w:tr>
         <w:tc>
           <w:tcPr>
-            <w:tcW w:w="2779" w:type="dxa"/>
-          </w:tcPr>
-          <w:p>
-            <w:pPr>
-              <w:rPr>
-                <w:rFonts w:ascii="Arial" w:hAnsi="Arial"/>
-              </w:rPr>
-            </w:pPr>
-            <w:r>
-              <w:rPr>
-                <w:rFonts w:ascii="Arial" w:hAnsi="Arial"/>
+            <w:tcW w:w="2635" w:type="dxa"/>
+          </w:tcPr>
+          <w:p>
+            <w:pPr>
+              <w:rPr>
+                <w:rFonts w:ascii="Arial" w:hAnsi="Arial"/>
+                <w:b/>
+              </w:rPr>
+            </w:pPr>
+            <w:r>
+              <w:rPr>
+                <w:rFonts w:ascii="Arial" w:hAnsi="Arial"/>
+                <w:b/>
               </w:rPr>
               <w:t>Date:</w:t>
             </w:r>
@@ -68,26 +78,19 @@
         </w:tc>
         <w:tc>
           <w:tcPr>
-            <w:tcW w:w="2451" w:type="dxa"/>
-          </w:tcPr>
-          <w:p>
-            <w:pPr>
-              <w:rPr>
-                <w:rFonts w:ascii="Arial" w:hAnsi="Arial"/>
-              </w:rPr>
-            </w:pPr>
-            <w:r>
-              <w:rPr>
-                <w:rFonts w:ascii="Arial" w:hAnsi="Arial"/>
-              </w:rPr>
-              <w:t>{</w:t>
-            </w:r>
-            <w:proofErr w:type="gramStart"/>
-            <w:r>
-              <w:rPr>
-                <w:rFonts w:ascii="Arial" w:hAnsi="Arial"/>
-              </w:rPr>
-              <w:t>{</w:t>
+            <w:tcW w:w="2250" w:type="dxa"/>
+          </w:tcPr>
+          <w:p>
+            <w:pPr>
+              <w:rPr>
+                <w:rFonts w:ascii="Arial" w:hAnsi="Arial"/>
+              </w:rPr>
+            </w:pPr>
+            <w:r>
+              <w:rPr>
+                <w:rFonts w:ascii="Arial" w:hAnsi="Arial"/>
+              </w:rPr>
+              <w:t>{{</w:t>
             </w:r>
             <w:r>
               <w:rPr>
@@ -95,32 +98,17 @@
               </w:rPr>
               <w:t xml:space="preserve"> </w:t>
             </w:r>
-            <w:proofErr w:type="spellStart"/>
-            <w:r>
-              <w:rPr>
-                <w:rFonts w:ascii="Arial" w:hAnsi="Arial"/>
-              </w:rPr>
-              <w:t>report</w:t>
-            </w:r>
-            <w:proofErr w:type="gramEnd"/>
-            <w:r>
-              <w:rPr>
-                <w:rFonts w:ascii="Arial" w:hAnsi="Arial"/>
-              </w:rPr>
-              <w:t>_</w:t>
-            </w:r>
-            <w:r>
-              <w:rPr>
-                <w:rFonts w:ascii="Arial" w:hAnsi="Arial"/>
-              </w:rPr>
-              <w:t>date</w:t>
-            </w:r>
-            <w:proofErr w:type="spellEnd"/>
-            <w:r>
-              <w:rPr>
-                <w:rFonts w:ascii="Arial" w:hAnsi="Arial"/>
-              </w:rPr>
-              <w:t xml:space="preserve"> </w:t>
+            <w:r>
+              <w:rPr>
+                <w:rFonts w:ascii="Arial" w:hAnsi="Arial"/>
+              </w:rPr>
+              <w:t>report_</w:t>
+            </w:r>
+            <w:r>
+              <w:rPr>
+                <w:rFonts w:ascii="Arial" w:hAnsi="Arial"/>
+              </w:rPr>
+              <w:t xml:space="preserve">date </w:t>
             </w:r>
             <w:r>
               <w:rPr>
@@ -132,17 +120,19 @@
         </w:tc>
         <w:tc>
           <w:tcPr>
-            <w:tcW w:w="2124" w:type="dxa"/>
-          </w:tcPr>
-          <w:p>
-            <w:pPr>
-              <w:rPr>
-                <w:rFonts w:ascii="Arial" w:hAnsi="Arial"/>
-              </w:rPr>
-            </w:pPr>
-            <w:r>
-              <w:rPr>
-                <w:rFonts w:ascii="Arial" w:hAnsi="Arial"/>
+            <w:tcW w:w="2250" w:type="dxa"/>
+          </w:tcPr>
+          <w:p>
+            <w:pPr>
+              <w:rPr>
+                <w:rFonts w:ascii="Arial" w:hAnsi="Arial"/>
+                <w:b/>
+              </w:rPr>
+            </w:pPr>
+            <w:r>
+              <w:rPr>
+                <w:rFonts w:ascii="Arial" w:hAnsi="Arial"/>
+                <w:b/>
               </w:rPr>
               <w:t>Case reference:</w:t>
             </w:r>
@@ -150,53 +140,25 @@
         </w:tc>
         <w:tc>
           <w:tcPr>
-            <w:tcW w:w="2006" w:type="dxa"/>
-          </w:tcPr>
-          <w:p>
-            <w:pPr>
-              <w:rPr>
-                <w:rFonts w:ascii="Arial" w:hAnsi="Arial"/>
-              </w:rPr>
-            </w:pPr>
-            <w:r>
-              <w:rPr>
-                <w:rFonts w:ascii="Arial" w:hAnsi="Arial"/>
-              </w:rPr>
-              <w:t>{</w:t>
-            </w:r>
-            <w:proofErr w:type="gramStart"/>
-            <w:r>
-              <w:rPr>
-                <w:rFonts w:ascii="Arial" w:hAnsi="Arial"/>
-              </w:rPr>
-              <w:t>{</w:t>
-            </w:r>
-            <w:r>
-              <w:rPr>
-                <w:rFonts w:ascii="Arial" w:hAnsi="Arial"/>
-              </w:rPr>
-              <w:t xml:space="preserve"> </w:t>
-            </w:r>
-            <w:proofErr w:type="spellStart"/>
-            <w:r>
-              <w:rPr>
-                <w:rFonts w:ascii="Arial" w:hAnsi="Arial"/>
-              </w:rPr>
-              <w:t>case</w:t>
-            </w:r>
-            <w:proofErr w:type="gramEnd"/>
-            <w:r>
-              <w:rPr>
-                <w:rFonts w:ascii="Arial" w:hAnsi="Arial"/>
-              </w:rPr>
-              <w:t>_reference</w:t>
-            </w:r>
-            <w:proofErr w:type="spellEnd"/>
-            <w:r>
-              <w:rPr>
-                <w:rFonts w:ascii="Arial" w:hAnsi="Arial"/>
-              </w:rPr>
-              <w:t xml:space="preserve"> </w:t>
+            <w:tcW w:w="2520" w:type="dxa"/>
+          </w:tcPr>
+          <w:p>
+            <w:pPr>
+              <w:rPr>
+                <w:rFonts w:ascii="Arial" w:hAnsi="Arial"/>
+              </w:rPr>
+            </w:pPr>
+            <w:r>
+              <w:rPr>
+                <w:rFonts w:ascii="Arial" w:hAnsi="Arial"/>
+              </w:rPr>
+              <w:t>{{</w:t>
+            </w:r>
+            <w:r>
+              <w:rPr>
+                <w:rFonts w:ascii="Arial" w:hAnsi="Arial"/>
+              </w:rPr>
+              <w:t xml:space="preserve"> case_reference </w:t>
             </w:r>
             <w:r>
               <w:rPr>
@@ -210,17 +172,19 @@
       <w:tr>
         <w:tc>
           <w:tcPr>
-            <w:tcW w:w="2779" w:type="dxa"/>
-          </w:tcPr>
-          <w:p>
-            <w:pPr>
-              <w:rPr>
-                <w:rFonts w:ascii="Arial" w:hAnsi="Arial"/>
-              </w:rPr>
-            </w:pPr>
-            <w:r>
-              <w:rPr>
-                <w:rFonts w:ascii="Arial" w:hAnsi="Arial"/>
+            <w:tcW w:w="2635" w:type="dxa"/>
+          </w:tcPr>
+          <w:p>
+            <w:pPr>
+              <w:rPr>
+                <w:rFonts w:ascii="Arial" w:hAnsi="Arial"/>
+                <w:b/>
+              </w:rPr>
+            </w:pPr>
+            <w:r>
+              <w:rPr>
+                <w:rFonts w:ascii="Arial" w:hAnsi="Arial"/>
+                <w:b/>
               </w:rPr>
               <w:t>First name:</w:t>
             </w:r>
@@ -228,47 +192,25 @@
         </w:tc>
         <w:tc>
           <w:tcPr>
-            <w:tcW w:w="2451" w:type="dxa"/>
-          </w:tcPr>
-          <w:p>
-            <w:pPr>
-              <w:rPr>
-                <w:rFonts w:ascii="Arial" w:hAnsi="Arial"/>
-              </w:rPr>
-            </w:pPr>
-            <w:r>
-              <w:rPr>
-                <w:rFonts w:ascii="Arial" w:hAnsi="Arial"/>
-              </w:rPr>
-              <w:t>{</w:t>
-            </w:r>
-            <w:proofErr w:type="gramStart"/>
-            <w:r>
-              <w:rPr>
-                <w:rFonts w:ascii="Arial" w:hAnsi="Arial"/>
-              </w:rPr>
-              <w:t>{</w:t>
-            </w:r>
-            <w:r>
-              <w:rPr>
-                <w:rFonts w:ascii="Arial" w:hAnsi="Arial"/>
-              </w:rPr>
-              <w:t xml:space="preserve"> </w:t>
-            </w:r>
-            <w:proofErr w:type="spellStart"/>
-            <w:r>
-              <w:rPr>
-                <w:rFonts w:ascii="Arial" w:hAnsi="Arial"/>
-              </w:rPr>
-              <w:t>firstName</w:t>
-            </w:r>
-            <w:proofErr w:type="spellEnd"/>
-            <w:proofErr w:type="gramEnd"/>
-            <w:r>
-              <w:rPr>
-                <w:rFonts w:ascii="Arial" w:hAnsi="Arial"/>
-              </w:rPr>
-              <w:t xml:space="preserve"> </w:t>
+            <w:tcW w:w="2250" w:type="dxa"/>
+          </w:tcPr>
+          <w:p>
+            <w:pPr>
+              <w:rPr>
+                <w:rFonts w:ascii="Arial" w:hAnsi="Arial"/>
+              </w:rPr>
+            </w:pPr>
+            <w:r>
+              <w:rPr>
+                <w:rFonts w:ascii="Arial" w:hAnsi="Arial"/>
+              </w:rPr>
+              <w:t>{{</w:t>
+            </w:r>
+            <w:r>
+              <w:rPr>
+                <w:rFonts w:ascii="Arial" w:hAnsi="Arial"/>
+              </w:rPr>
+              <w:t xml:space="preserve"> firstName </w:t>
             </w:r>
             <w:r>
               <w:rPr>
@@ -280,17 +222,19 @@
         </w:tc>
         <w:tc>
           <w:tcPr>
-            <w:tcW w:w="2124" w:type="dxa"/>
-          </w:tcPr>
-          <w:p>
-            <w:pPr>
-              <w:rPr>
-                <w:rFonts w:ascii="Arial" w:hAnsi="Arial"/>
-              </w:rPr>
-            </w:pPr>
-            <w:r>
-              <w:rPr>
-                <w:rFonts w:ascii="Arial" w:hAnsi="Arial"/>
+            <w:tcW w:w="2250" w:type="dxa"/>
+          </w:tcPr>
+          <w:p>
+            <w:pPr>
+              <w:rPr>
+                <w:rFonts w:ascii="Arial" w:hAnsi="Arial"/>
+                <w:b/>
+              </w:rPr>
+            </w:pPr>
+            <w:r>
+              <w:rPr>
+                <w:rFonts w:ascii="Arial" w:hAnsi="Arial"/>
+                <w:b/>
               </w:rPr>
               <w:t>Last name:</w:t>
             </w:r>
@@ -298,47 +242,25 @@
         </w:tc>
         <w:tc>
           <w:tcPr>
-            <w:tcW w:w="2006" w:type="dxa"/>
-          </w:tcPr>
-          <w:p>
-            <w:pPr>
-              <w:rPr>
-                <w:rFonts w:ascii="Arial" w:hAnsi="Arial"/>
-              </w:rPr>
-            </w:pPr>
-            <w:r>
-              <w:rPr>
-                <w:rFonts w:ascii="Arial" w:hAnsi="Arial"/>
-              </w:rPr>
-              <w:t>{</w:t>
-            </w:r>
-            <w:proofErr w:type="gramStart"/>
-            <w:r>
-              <w:rPr>
-                <w:rFonts w:ascii="Arial" w:hAnsi="Arial"/>
-              </w:rPr>
-              <w:t>{</w:t>
-            </w:r>
-            <w:r>
-              <w:rPr>
-                <w:rFonts w:ascii="Arial" w:hAnsi="Arial"/>
-              </w:rPr>
-              <w:t xml:space="preserve"> </w:t>
-            </w:r>
-            <w:proofErr w:type="spellStart"/>
-            <w:r>
-              <w:rPr>
-                <w:rFonts w:ascii="Arial" w:hAnsi="Arial"/>
-              </w:rPr>
-              <w:t>lastName</w:t>
-            </w:r>
-            <w:proofErr w:type="spellEnd"/>
-            <w:proofErr w:type="gramEnd"/>
-            <w:r>
-              <w:rPr>
-                <w:rFonts w:ascii="Arial" w:hAnsi="Arial"/>
-              </w:rPr>
-              <w:t xml:space="preserve"> </w:t>
+            <w:tcW w:w="2520" w:type="dxa"/>
+          </w:tcPr>
+          <w:p>
+            <w:pPr>
+              <w:rPr>
+                <w:rFonts w:ascii="Arial" w:hAnsi="Arial"/>
+              </w:rPr>
+            </w:pPr>
+            <w:r>
+              <w:rPr>
+                <w:rFonts w:ascii="Arial" w:hAnsi="Arial"/>
+              </w:rPr>
+              <w:t>{{</w:t>
+            </w:r>
+            <w:r>
+              <w:rPr>
+                <w:rFonts w:ascii="Arial" w:hAnsi="Arial"/>
+              </w:rPr>
+              <w:t xml:space="preserve"> lastName </w:t>
             </w:r>
             <w:r>
               <w:rPr>
@@ -352,17 +274,19 @@
       <w:tr>
         <w:tc>
           <w:tcPr>
-            <w:tcW w:w="2779" w:type="dxa"/>
-          </w:tcPr>
-          <w:p>
-            <w:pPr>
-              <w:rPr>
-                <w:rFonts w:ascii="Arial" w:hAnsi="Arial"/>
-              </w:rPr>
-            </w:pPr>
-            <w:r>
-              <w:rPr>
-                <w:rFonts w:ascii="Arial" w:hAnsi="Arial"/>
+            <w:tcW w:w="2635" w:type="dxa"/>
+          </w:tcPr>
+          <w:p>
+            <w:pPr>
+              <w:rPr>
+                <w:rFonts w:ascii="Arial" w:hAnsi="Arial"/>
+                <w:b/>
+              </w:rPr>
+            </w:pPr>
+            <w:r>
+              <w:rPr>
+                <w:rFonts w:ascii="Arial" w:hAnsi="Arial"/>
+                <w:b/>
               </w:rPr>
               <w:t>Village:</w:t>
             </w:r>
@@ -370,39 +294,25 @@
         </w:tc>
         <w:tc>
           <w:tcPr>
-            <w:tcW w:w="2451" w:type="dxa"/>
-          </w:tcPr>
-          <w:p>
-            <w:pPr>
-              <w:rPr>
-                <w:rFonts w:ascii="Arial" w:hAnsi="Arial"/>
-              </w:rPr>
-            </w:pPr>
-            <w:r>
-              <w:rPr>
-                <w:rFonts w:ascii="Arial" w:hAnsi="Arial"/>
-              </w:rPr>
-              <w:t>{</w:t>
-            </w:r>
-            <w:proofErr w:type="gramStart"/>
-            <w:r>
-              <w:rPr>
-                <w:rFonts w:ascii="Arial" w:hAnsi="Arial"/>
-              </w:rPr>
-              <w:t>{</w:t>
-            </w:r>
-            <w:r>
-              <w:rPr>
-                <w:rFonts w:ascii="Arial" w:hAnsi="Arial"/>
-              </w:rPr>
-              <w:t xml:space="preserve"> village</w:t>
-            </w:r>
-            <w:proofErr w:type="gramEnd"/>
-            <w:r>
-              <w:rPr>
-                <w:rFonts w:ascii="Arial" w:hAnsi="Arial"/>
-              </w:rPr>
-              <w:t xml:space="preserve"> </w:t>
+            <w:tcW w:w="2250" w:type="dxa"/>
+          </w:tcPr>
+          <w:p>
+            <w:pPr>
+              <w:rPr>
+                <w:rFonts w:ascii="Arial" w:hAnsi="Arial"/>
+              </w:rPr>
+            </w:pPr>
+            <w:r>
+              <w:rPr>
+                <w:rFonts w:ascii="Arial" w:hAnsi="Arial"/>
+              </w:rPr>
+              <w:t>{{</w:t>
+            </w:r>
+            <w:r>
+              <w:rPr>
+                <w:rFonts w:ascii="Arial" w:hAnsi="Arial"/>
+              </w:rPr>
+              <w:t xml:space="preserve"> village </w:t>
             </w:r>
             <w:r>
               <w:rPr>
@@ -414,19 +324,20 @@
         </w:tc>
         <w:tc>
           <w:tcPr>
-            <w:tcW w:w="2124" w:type="dxa"/>
-          </w:tcPr>
-          <w:p>
-            <w:pPr>
-              <w:rPr>
-                <w:rFonts w:ascii="Arial" w:hAnsi="Arial"/>
-              </w:rPr>
-            </w:pPr>
-          </w:p>
-        </w:tc>
-        <w:tc>
-          <w:tcPr>
-            <w:tcW w:w="2006" w:type="dxa"/>
+            <w:tcW w:w="2250" w:type="dxa"/>
+          </w:tcPr>
+          <w:p>
+            <w:pPr>
+              <w:rPr>
+                <w:rFonts w:ascii="Arial" w:hAnsi="Arial"/>
+                <w:b/>
+              </w:rPr>
+            </w:pPr>
+          </w:p>
+        </w:tc>
+        <w:tc>
+          <w:tcPr>
+            <w:tcW w:w="2520" w:type="dxa"/>
           </w:tcPr>
           <w:p>
             <w:pPr>
@@ -440,17 +351,19 @@
       <w:tr>
         <w:tc>
           <w:tcPr>
-            <w:tcW w:w="2779" w:type="dxa"/>
-          </w:tcPr>
-          <w:p>
-            <w:pPr>
-              <w:rPr>
-                <w:rFonts w:ascii="Arial" w:hAnsi="Arial"/>
-              </w:rPr>
-            </w:pPr>
-            <w:r>
-              <w:rPr>
-                <w:rFonts w:ascii="Arial" w:hAnsi="Arial"/>
+            <w:tcW w:w="2635" w:type="dxa"/>
+          </w:tcPr>
+          <w:p>
+            <w:pPr>
+              <w:rPr>
+                <w:rFonts w:ascii="Arial" w:hAnsi="Arial"/>
+                <w:b/>
+              </w:rPr>
+            </w:pPr>
+            <w:r>
+              <w:rPr>
+                <w:rFonts w:ascii="Arial" w:hAnsi="Arial"/>
+                <w:b/>
               </w:rPr>
               <w:t>Phone:</w:t>
             </w:r>
@@ -458,39 +371,25 @@
         </w:tc>
         <w:tc>
           <w:tcPr>
-            <w:tcW w:w="2451" w:type="dxa"/>
-          </w:tcPr>
-          <w:p>
-            <w:pPr>
-              <w:rPr>
-                <w:rFonts w:ascii="Arial" w:hAnsi="Arial"/>
-              </w:rPr>
-            </w:pPr>
-            <w:r>
-              <w:rPr>
-                <w:rFonts w:ascii="Arial" w:hAnsi="Arial"/>
-              </w:rPr>
-              <w:t>{</w:t>
-            </w:r>
-            <w:proofErr w:type="gramStart"/>
-            <w:r>
-              <w:rPr>
-                <w:rFonts w:ascii="Arial" w:hAnsi="Arial"/>
-              </w:rPr>
-              <w:t>{</w:t>
-            </w:r>
-            <w:r>
-              <w:rPr>
-                <w:rFonts w:ascii="Arial" w:hAnsi="Arial"/>
-              </w:rPr>
-              <w:t xml:space="preserve"> phone</w:t>
-            </w:r>
-            <w:proofErr w:type="gramEnd"/>
-            <w:r>
-              <w:rPr>
-                <w:rFonts w:ascii="Arial" w:hAnsi="Arial"/>
-              </w:rPr>
-              <w:t xml:space="preserve"> </w:t>
+            <w:tcW w:w="2250" w:type="dxa"/>
+          </w:tcPr>
+          <w:p>
+            <w:pPr>
+              <w:rPr>
+                <w:rFonts w:ascii="Arial" w:hAnsi="Arial"/>
+              </w:rPr>
+            </w:pPr>
+            <w:r>
+              <w:rPr>
+                <w:rFonts w:ascii="Arial" w:hAnsi="Arial"/>
+              </w:rPr>
+              <w:t>{{</w:t>
+            </w:r>
+            <w:r>
+              <w:rPr>
+                <w:rFonts w:ascii="Arial" w:hAnsi="Arial"/>
+              </w:rPr>
+              <w:t xml:space="preserve"> phone </w:t>
             </w:r>
             <w:r>
               <w:rPr>
@@ -502,17 +401,19 @@
         </w:tc>
         <w:tc>
           <w:tcPr>
-            <w:tcW w:w="2124" w:type="dxa"/>
-          </w:tcPr>
-          <w:p>
-            <w:pPr>
-              <w:rPr>
-                <w:rFonts w:ascii="Arial" w:hAnsi="Arial"/>
-              </w:rPr>
-            </w:pPr>
-            <w:r>
-              <w:rPr>
-                <w:rFonts w:ascii="Arial" w:hAnsi="Arial"/>
+            <w:tcW w:w="2250" w:type="dxa"/>
+          </w:tcPr>
+          <w:p>
+            <w:pPr>
+              <w:rPr>
+                <w:rFonts w:ascii="Arial" w:hAnsi="Arial"/>
+                <w:b/>
+              </w:rPr>
+            </w:pPr>
+            <w:r>
+              <w:rPr>
+                <w:rFonts w:ascii="Arial" w:hAnsi="Arial"/>
+                <w:b/>
               </w:rPr>
               <w:t>Email:</w:t>
             </w:r>
@@ -520,39 +421,25 @@
         </w:tc>
         <w:tc>
           <w:tcPr>
-            <w:tcW w:w="2006" w:type="dxa"/>
-          </w:tcPr>
-          <w:p>
-            <w:pPr>
-              <w:rPr>
-                <w:rFonts w:ascii="Arial" w:hAnsi="Arial"/>
-              </w:rPr>
-            </w:pPr>
-            <w:r>
-              <w:rPr>
-                <w:rFonts w:ascii="Arial" w:hAnsi="Arial"/>
-              </w:rPr>
-              <w:t>{</w:t>
-            </w:r>
-            <w:proofErr w:type="gramStart"/>
-            <w:r>
-              <w:rPr>
-                <w:rFonts w:ascii="Arial" w:hAnsi="Arial"/>
-              </w:rPr>
-              <w:t>{</w:t>
-            </w:r>
-            <w:r>
-              <w:rPr>
-                <w:rFonts w:ascii="Arial" w:hAnsi="Arial"/>
-              </w:rPr>
-              <w:t xml:space="preserve"> email</w:t>
-            </w:r>
-            <w:proofErr w:type="gramEnd"/>
-            <w:r>
-              <w:rPr>
-                <w:rFonts w:ascii="Arial" w:hAnsi="Arial"/>
-              </w:rPr>
-              <w:t xml:space="preserve"> </w:t>
+            <w:tcW w:w="2520" w:type="dxa"/>
+          </w:tcPr>
+          <w:p>
+            <w:pPr>
+              <w:rPr>
+                <w:rFonts w:ascii="Arial" w:hAnsi="Arial"/>
+              </w:rPr>
+            </w:pPr>
+            <w:r>
+              <w:rPr>
+                <w:rFonts w:ascii="Arial" w:hAnsi="Arial"/>
+              </w:rPr>
+              <w:t>{{</w:t>
+            </w:r>
+            <w:r>
+              <w:rPr>
+                <w:rFonts w:ascii="Arial" w:hAnsi="Arial"/>
+              </w:rPr>
+              <w:t xml:space="preserve"> email </w:t>
             </w:r>
             <w:r>
               <w:rPr>
@@ -566,17 +453,19 @@
       <w:tr>
         <w:tc>
           <w:tcPr>
-            <w:tcW w:w="2779" w:type="dxa"/>
-          </w:tcPr>
-          <w:p>
-            <w:pPr>
-              <w:rPr>
-                <w:rFonts w:ascii="Arial" w:hAnsi="Arial"/>
-              </w:rPr>
-            </w:pPr>
-            <w:r>
-              <w:rPr>
-                <w:rFonts w:ascii="Arial" w:hAnsi="Arial"/>
+            <w:tcW w:w="2635" w:type="dxa"/>
+          </w:tcPr>
+          <w:p>
+            <w:pPr>
+              <w:rPr>
+                <w:rFonts w:ascii="Arial" w:hAnsi="Arial"/>
+                <w:b/>
+              </w:rPr>
+            </w:pPr>
+            <w:r>
+              <w:rPr>
+                <w:rFonts w:ascii="Arial" w:hAnsi="Arial"/>
+                <w:b/>
               </w:rPr>
               <w:t>Date of birth:</w:t>
             </w:r>
@@ -584,39 +473,25 @@
         </w:tc>
         <w:tc>
           <w:tcPr>
-            <w:tcW w:w="2451" w:type="dxa"/>
-          </w:tcPr>
-          <w:p>
-            <w:pPr>
-              <w:rPr>
-                <w:rFonts w:ascii="Arial" w:hAnsi="Arial"/>
-              </w:rPr>
-            </w:pPr>
-            <w:r>
-              <w:rPr>
-                <w:rFonts w:ascii="Arial" w:hAnsi="Arial"/>
-              </w:rPr>
-              <w:t>{</w:t>
-            </w:r>
-            <w:proofErr w:type="gramStart"/>
-            <w:r>
-              <w:rPr>
-                <w:rFonts w:ascii="Arial" w:hAnsi="Arial"/>
-              </w:rPr>
-              <w:t>{</w:t>
-            </w:r>
-            <w:r>
-              <w:rPr>
-                <w:rFonts w:ascii="Arial" w:hAnsi="Arial"/>
-              </w:rPr>
-              <w:t xml:space="preserve"> dob</w:t>
-            </w:r>
-            <w:proofErr w:type="gramEnd"/>
-            <w:r>
-              <w:rPr>
-                <w:rFonts w:ascii="Arial" w:hAnsi="Arial"/>
-              </w:rPr>
-              <w:t xml:space="preserve"> </w:t>
+            <w:tcW w:w="2250" w:type="dxa"/>
+          </w:tcPr>
+          <w:p>
+            <w:pPr>
+              <w:rPr>
+                <w:rFonts w:ascii="Arial" w:hAnsi="Arial"/>
+              </w:rPr>
+            </w:pPr>
+            <w:r>
+              <w:rPr>
+                <w:rFonts w:ascii="Arial" w:hAnsi="Arial"/>
+              </w:rPr>
+              <w:t>{{</w:t>
+            </w:r>
+            <w:r>
+              <w:rPr>
+                <w:rFonts w:ascii="Arial" w:hAnsi="Arial"/>
+              </w:rPr>
+              <w:t xml:space="preserve"> dob </w:t>
             </w:r>
             <w:r>
               <w:rPr>
@@ -628,17 +503,19 @@
         </w:tc>
         <w:tc>
           <w:tcPr>
-            <w:tcW w:w="2124" w:type="dxa"/>
-          </w:tcPr>
-          <w:p>
-            <w:pPr>
-              <w:rPr>
-                <w:rFonts w:ascii="Arial" w:hAnsi="Arial"/>
-              </w:rPr>
-            </w:pPr>
-            <w:r>
-              <w:rPr>
-                <w:rFonts w:ascii="Arial" w:hAnsi="Arial"/>
+            <w:tcW w:w="2250" w:type="dxa"/>
+          </w:tcPr>
+          <w:p>
+            <w:pPr>
+              <w:rPr>
+                <w:rFonts w:ascii="Arial" w:hAnsi="Arial"/>
+                <w:b/>
+              </w:rPr>
+            </w:pPr>
+            <w:r>
+              <w:rPr>
+                <w:rFonts w:ascii="Arial" w:hAnsi="Arial"/>
+                <w:b/>
               </w:rPr>
               <w:t>Gender:</w:t>
             </w:r>
@@ -646,39 +523,25 @@
         </w:tc>
         <w:tc>
           <w:tcPr>
-            <w:tcW w:w="2006" w:type="dxa"/>
-          </w:tcPr>
-          <w:p>
-            <w:pPr>
-              <w:rPr>
-                <w:rFonts w:ascii="Arial" w:hAnsi="Arial"/>
-              </w:rPr>
-            </w:pPr>
-            <w:r>
-              <w:rPr>
-                <w:rFonts w:ascii="Arial" w:hAnsi="Arial"/>
-              </w:rPr>
-              <w:t>{</w:t>
-            </w:r>
-            <w:proofErr w:type="gramStart"/>
-            <w:r>
-              <w:rPr>
-                <w:rFonts w:ascii="Arial" w:hAnsi="Arial"/>
-              </w:rPr>
-              <w:t>{</w:t>
-            </w:r>
-            <w:r>
-              <w:rPr>
-                <w:rFonts w:ascii="Arial" w:hAnsi="Arial"/>
-              </w:rPr>
-              <w:t xml:space="preserve"> gender</w:t>
-            </w:r>
-            <w:proofErr w:type="gramEnd"/>
-            <w:r>
-              <w:rPr>
-                <w:rFonts w:ascii="Arial" w:hAnsi="Arial"/>
-              </w:rPr>
-              <w:t xml:space="preserve"> </w:t>
+            <w:tcW w:w="2520" w:type="dxa"/>
+          </w:tcPr>
+          <w:p>
+            <w:pPr>
+              <w:rPr>
+                <w:rFonts w:ascii="Arial" w:hAnsi="Arial"/>
+              </w:rPr>
+            </w:pPr>
+            <w:r>
+              <w:rPr>
+                <w:rFonts w:ascii="Arial" w:hAnsi="Arial"/>
+              </w:rPr>
+              <w:t>{{</w:t>
+            </w:r>
+            <w:r>
+              <w:rPr>
+                <w:rFonts w:ascii="Arial" w:hAnsi="Arial"/>
+              </w:rPr>
+              <w:t xml:space="preserve"> gender </w:t>
             </w:r>
             <w:r>
               <w:rPr>
@@ -692,17 +555,19 @@
       <w:tr>
         <w:tc>
           <w:tcPr>
-            <w:tcW w:w="2779" w:type="dxa"/>
-          </w:tcPr>
-          <w:p>
-            <w:pPr>
-              <w:rPr>
-                <w:rFonts w:ascii="Arial" w:hAnsi="Arial"/>
-              </w:rPr>
-            </w:pPr>
-            <w:r>
-              <w:rPr>
-                <w:rFonts w:ascii="Arial" w:hAnsi="Arial"/>
+            <w:tcW w:w="2635" w:type="dxa"/>
+          </w:tcPr>
+          <w:p>
+            <w:pPr>
+              <w:rPr>
+                <w:rFonts w:ascii="Arial" w:hAnsi="Arial"/>
+                <w:b/>
+              </w:rPr>
+            </w:pPr>
+            <w:r>
+              <w:rPr>
+                <w:rFonts w:ascii="Arial" w:hAnsi="Arial"/>
+                <w:b/>
               </w:rPr>
               <w:t>Occupation:</w:t>
             </w:r>
@@ -710,39 +575,25 @@
         </w:tc>
         <w:tc>
           <w:tcPr>
-            <w:tcW w:w="2451" w:type="dxa"/>
-          </w:tcPr>
-          <w:p>
-            <w:pPr>
-              <w:rPr>
-                <w:rFonts w:ascii="Arial" w:hAnsi="Arial"/>
-              </w:rPr>
-            </w:pPr>
-            <w:r>
-              <w:rPr>
-                <w:rFonts w:ascii="Arial" w:hAnsi="Arial"/>
-              </w:rPr>
-              <w:t>{</w:t>
-            </w:r>
-            <w:proofErr w:type="gramStart"/>
-            <w:r>
-              <w:rPr>
-                <w:rFonts w:ascii="Arial" w:hAnsi="Arial"/>
-              </w:rPr>
-              <w:t>{</w:t>
-            </w:r>
-            <w:r>
-              <w:rPr>
-                <w:rFonts w:ascii="Arial" w:hAnsi="Arial"/>
-              </w:rPr>
-              <w:t xml:space="preserve"> occupation</w:t>
-            </w:r>
-            <w:proofErr w:type="gramEnd"/>
-            <w:r>
-              <w:rPr>
-                <w:rFonts w:ascii="Arial" w:hAnsi="Arial"/>
-              </w:rPr>
-              <w:t xml:space="preserve"> </w:t>
+            <w:tcW w:w="2250" w:type="dxa"/>
+          </w:tcPr>
+          <w:p>
+            <w:pPr>
+              <w:rPr>
+                <w:rFonts w:ascii="Arial" w:hAnsi="Arial"/>
+              </w:rPr>
+            </w:pPr>
+            <w:r>
+              <w:rPr>
+                <w:rFonts w:ascii="Arial" w:hAnsi="Arial"/>
+              </w:rPr>
+              <w:t>{{</w:t>
+            </w:r>
+            <w:r>
+              <w:rPr>
+                <w:rFonts w:ascii="Arial" w:hAnsi="Arial"/>
+              </w:rPr>
+              <w:t xml:space="preserve"> occupation </w:t>
             </w:r>
             <w:r>
               <w:rPr>
@@ -754,17 +605,19 @@
         </w:tc>
         <w:tc>
           <w:tcPr>
-            <w:tcW w:w="2124" w:type="dxa"/>
-          </w:tcPr>
-          <w:p>
-            <w:pPr>
-              <w:rPr>
-                <w:rFonts w:ascii="Arial" w:hAnsi="Arial"/>
-              </w:rPr>
-            </w:pPr>
-            <w:r>
-              <w:rPr>
-                <w:rFonts w:ascii="Arial" w:hAnsi="Arial"/>
+            <w:tcW w:w="2250" w:type="dxa"/>
+          </w:tcPr>
+          <w:p>
+            <w:pPr>
+              <w:rPr>
+                <w:rFonts w:ascii="Arial" w:hAnsi="Arial"/>
+                <w:b/>
+              </w:rPr>
+            </w:pPr>
+            <w:r>
+              <w:rPr>
+                <w:rFonts w:ascii="Arial" w:hAnsi="Arial"/>
+                <w:b/>
               </w:rPr>
               <w:t>Employer:</w:t>
             </w:r>
@@ -772,39 +625,25 @@
         </w:tc>
         <w:tc>
           <w:tcPr>
-            <w:tcW w:w="2006" w:type="dxa"/>
-          </w:tcPr>
-          <w:p>
-            <w:pPr>
-              <w:rPr>
-                <w:rFonts w:ascii="Arial" w:hAnsi="Arial"/>
-              </w:rPr>
-            </w:pPr>
-            <w:r>
-              <w:rPr>
-                <w:rFonts w:ascii="Arial" w:hAnsi="Arial"/>
-              </w:rPr>
-              <w:t>{</w:t>
-            </w:r>
-            <w:proofErr w:type="gramStart"/>
-            <w:r>
-              <w:rPr>
-                <w:rFonts w:ascii="Arial" w:hAnsi="Arial"/>
-              </w:rPr>
-              <w:t>{</w:t>
-            </w:r>
-            <w:r>
-              <w:rPr>
-                <w:rFonts w:ascii="Arial" w:hAnsi="Arial"/>
-              </w:rPr>
-              <w:t xml:space="preserve"> employer</w:t>
-            </w:r>
-            <w:proofErr w:type="gramEnd"/>
-            <w:r>
-              <w:rPr>
-                <w:rFonts w:ascii="Arial" w:hAnsi="Arial"/>
-              </w:rPr>
-              <w:t xml:space="preserve"> </w:t>
+            <w:tcW w:w="2520" w:type="dxa"/>
+          </w:tcPr>
+          <w:p>
+            <w:pPr>
+              <w:rPr>
+                <w:rFonts w:ascii="Arial" w:hAnsi="Arial"/>
+              </w:rPr>
+            </w:pPr>
+            <w:r>
+              <w:rPr>
+                <w:rFonts w:ascii="Arial" w:hAnsi="Arial"/>
+              </w:rPr>
+              <w:t>{{</w:t>
+            </w:r>
+            <w:r>
+              <w:rPr>
+                <w:rFonts w:ascii="Arial" w:hAnsi="Arial"/>
+              </w:rPr>
+              <w:t xml:space="preserve"> employer </w:t>
             </w:r>
             <w:r>
               <w:rPr>
@@ -818,17 +657,19 @@
       <w:tr>
         <w:tc>
           <w:tcPr>
-            <w:tcW w:w="2779" w:type="dxa"/>
-          </w:tcPr>
-          <w:p>
-            <w:pPr>
-              <w:rPr>
-                <w:rFonts w:ascii="Arial" w:hAnsi="Arial"/>
-              </w:rPr>
-            </w:pPr>
-            <w:r>
-              <w:rPr>
-                <w:rFonts w:ascii="Arial" w:hAnsi="Arial"/>
+            <w:tcW w:w="2635" w:type="dxa"/>
+          </w:tcPr>
+          <w:p>
+            <w:pPr>
+              <w:rPr>
+                <w:rFonts w:ascii="Arial" w:hAnsi="Arial"/>
+                <w:b/>
+              </w:rPr>
+            </w:pPr>
+            <w:r>
+              <w:rPr>
+                <w:rFonts w:ascii="Arial" w:hAnsi="Arial"/>
+                <w:b/>
               </w:rPr>
               <w:t>Nature of complaint:</w:t>
             </w:r>
@@ -836,31 +677,31 @@
         </w:tc>
         <w:tc>
           <w:tcPr>
-            <w:tcW w:w="2451" w:type="dxa"/>
-          </w:tcPr>
-          <w:p>
-            <w:pPr>
-              <w:rPr>
-                <w:rFonts w:ascii="Arial" w:hAnsi="Arial"/>
-              </w:rPr>
-            </w:pPr>
-          </w:p>
-        </w:tc>
-        <w:tc>
-          <w:tcPr>
-            <w:tcW w:w="2124" w:type="dxa"/>
-          </w:tcPr>
-          <w:p>
-            <w:pPr>
-              <w:rPr>
-                <w:rFonts w:ascii="Arial" w:hAnsi="Arial"/>
-              </w:rPr>
-            </w:pPr>
-          </w:p>
-        </w:tc>
-        <w:tc>
-          <w:tcPr>
-            <w:tcW w:w="2006" w:type="dxa"/>
+            <w:tcW w:w="2250" w:type="dxa"/>
+          </w:tcPr>
+          <w:p>
+            <w:pPr>
+              <w:rPr>
+                <w:rFonts w:ascii="Arial" w:hAnsi="Arial"/>
+              </w:rPr>
+            </w:pPr>
+          </w:p>
+        </w:tc>
+        <w:tc>
+          <w:tcPr>
+            <w:tcW w:w="2250" w:type="dxa"/>
+          </w:tcPr>
+          <w:p>
+            <w:pPr>
+              <w:rPr>
+                <w:rFonts w:ascii="Arial" w:hAnsi="Arial"/>
+              </w:rPr>
+            </w:pPr>
+          </w:p>
+        </w:tc>
+        <w:tc>
+          <w:tcPr>
+            <w:tcW w:w="2520" w:type="dxa"/>
           </w:tcPr>
           <w:p>
             <w:pPr>
@@ -874,17 +715,19 @@
       <w:tr>
         <w:tc>
           <w:tcPr>
-            <w:tcW w:w="2779" w:type="dxa"/>
-          </w:tcPr>
-          <w:p>
-            <w:pPr>
-              <w:rPr>
-                <w:rFonts w:ascii="Arial" w:hAnsi="Arial"/>
-              </w:rPr>
-            </w:pPr>
-            <w:r>
-              <w:rPr>
-                <w:rFonts w:ascii="Arial" w:hAnsi="Arial"/>
+            <w:tcW w:w="2635" w:type="dxa"/>
+          </w:tcPr>
+          <w:p>
+            <w:pPr>
+              <w:rPr>
+                <w:rFonts w:ascii="Arial" w:hAnsi="Arial"/>
+                <w:b/>
+              </w:rPr>
+            </w:pPr>
+            <w:r>
+              <w:rPr>
+                <w:rFonts w:ascii="Arial" w:hAnsi="Arial"/>
+                <w:b/>
               </w:rPr>
               <w:t>Agency concerned:</w:t>
             </w:r>
@@ -892,88 +735,41 @@
         </w:tc>
         <w:tc>
           <w:tcPr>
-            <w:tcW w:w="2451" w:type="dxa"/>
-          </w:tcPr>
-          <w:p>
-            <w:pPr>
-              <w:rPr>
-                <w:rFonts w:ascii="Arial" w:hAnsi="Arial"/>
-              </w:rPr>
-            </w:pPr>
-            <w:r>
-              <w:rPr>
-                <w:rFonts w:ascii="Arial" w:hAnsi="Arial"/>
-              </w:rPr>
-              <w:t>{</w:t>
-            </w:r>
-            <w:proofErr w:type="gramStart"/>
-            <w:r>
-              <w:rPr>
-                <w:rFonts w:ascii="Arial" w:hAnsi="Arial"/>
-              </w:rPr>
-              <w:t>{</w:t>
-            </w:r>
-            <w:r>
-              <w:rPr>
-                <w:rFonts w:ascii="Arial" w:hAnsi="Arial"/>
-              </w:rPr>
-              <w:t xml:space="preserve"> agency</w:t>
-            </w:r>
-            <w:proofErr w:type="gramEnd"/>
-            <w:r>
-              <w:rPr>
-                <w:rFonts w:ascii="Arial" w:hAnsi="Arial"/>
-              </w:rPr>
-              <w:t xml:space="preserve"> </w:t>
-            </w:r>
-            <w:r>
-              <w:rPr>
-                <w:rFonts w:ascii="Arial" w:hAnsi="Arial"/>
-              </w:rPr>
-              <w:t>}}</w:t>
-            </w:r>
-          </w:p>
-        </w:tc>
-        <w:tc>
-          <w:tcPr>
-            <w:tcW w:w="2124" w:type="dxa"/>
-          </w:tcPr>
-          <w:p>
-            <w:pPr>
-              <w:rPr>
-                <w:rFonts w:ascii="Arial" w:hAnsi="Arial"/>
-              </w:rPr>
-            </w:pPr>
-          </w:p>
-        </w:tc>
-        <w:tc>
-          <w:tcPr>
-            <w:tcW w:w="2006" w:type="dxa"/>
-          </w:tcPr>
-          <w:p>
-            <w:pPr>
-              <w:rPr>
-                <w:rFonts w:ascii="Arial" w:hAnsi="Arial"/>
-              </w:rPr>
-            </w:pPr>
+            <w:tcW w:w="7020" w:type="dxa"/>
+            <w:gridSpan w:val="3"/>
+          </w:tcPr>
+          <w:p>
+            <w:pPr>
+              <w:rPr>
+                <w:rFonts w:ascii="Arial" w:hAnsi="Arial"/>
+              </w:rPr>
+            </w:pPr>
+            <w:r>
+              <w:rPr>
+                <w:rFonts w:ascii="Arial" w:hAnsi="Arial"/>
+              </w:rPr>
+              <w:t>{{ agency_names }}</w:t>
+            </w:r>
           </w:p>
         </w:tc>
       </w:tr>
       <w:tr>
         <w:tc>
           <w:tcPr>
-            <w:tcW w:w="5230" w:type="dxa"/>
+            <w:tcW w:w="4885" w:type="dxa"/>
             <w:gridSpan w:val="2"/>
           </w:tcPr>
           <w:p>
             <w:pPr>
               <w:rPr>
                 <w:rFonts w:ascii="Arial" w:hAnsi="Arial"/>
-              </w:rPr>
-            </w:pPr>
-            <w:r>
-              <w:rPr>
-                <w:rFonts w:ascii="Arial" w:hAnsi="Arial"/>
+                <w:b/>
+              </w:rPr>
+            </w:pPr>
+            <w:r>
+              <w:rPr>
+                <w:rFonts w:ascii="Arial" w:hAnsi="Arial"/>
+                <w:b/>
               </w:rPr>
               <w:t>Complained to agency first?</w:t>
             </w:r>
@@ -981,26 +777,19 @@
         </w:tc>
         <w:tc>
           <w:tcPr>
-            <w:tcW w:w="2124" w:type="dxa"/>
-          </w:tcPr>
-          <w:p>
-            <w:pPr>
-              <w:rPr>
-                <w:rFonts w:ascii="Arial" w:hAnsi="Arial"/>
-              </w:rPr>
-            </w:pPr>
-            <w:r>
-              <w:rPr>
-                <w:rFonts w:ascii="Arial" w:hAnsi="Arial"/>
-              </w:rPr>
-              <w:t>{</w:t>
-            </w:r>
-            <w:proofErr w:type="gramStart"/>
-            <w:r>
-              <w:rPr>
-                <w:rFonts w:ascii="Arial" w:hAnsi="Arial"/>
-              </w:rPr>
-              <w:t>{</w:t>
+            <w:tcW w:w="2250" w:type="dxa"/>
+          </w:tcPr>
+          <w:p>
+            <w:pPr>
+              <w:rPr>
+                <w:rFonts w:ascii="Arial" w:hAnsi="Arial"/>
+              </w:rPr>
+            </w:pPr>
+            <w:r>
+              <w:rPr>
+                <w:rFonts w:ascii="Arial" w:hAnsi="Arial"/>
+              </w:rPr>
+              <w:t>{{</w:t>
             </w:r>
             <w:r>
               <w:rPr>
@@ -1008,7 +797,14 @@
               </w:rPr>
               <w:t xml:space="preserve"> </w:t>
             </w:r>
-            <w:proofErr w:type="spellStart"/>
+            <w:r>
+              <w:rPr>
+                <w:rFonts w:ascii="Arial" w:hAnsi="Arial"/>
+              </w:rPr>
+              <w:t>_</w:t>
+            </w:r>
+            <w:bookmarkStart w:id="0" w:name="_GoBack"/>
+            <w:bookmarkEnd w:id="0"/>
             <w:r>
               <w:rPr>
                 <w:rFonts w:ascii="Arial" w:hAnsi="Arial"/>
@@ -1019,14 +815,7 @@
               <w:rPr>
                 <w:rFonts w:ascii="Arial" w:hAnsi="Arial"/>
               </w:rPr>
-              <w:t>mplained</w:t>
-            </w:r>
-            <w:proofErr w:type="gramEnd"/>
-            <w:r>
-              <w:rPr>
-                <w:rFonts w:ascii="Arial" w:hAnsi="Arial"/>
-              </w:rPr>
-              <w:t>_to_subject_agen</w:t>
+              <w:t>mplained_to_subject_agen</w:t>
             </w:r>
             <w:r>
               <w:rPr>
@@ -1038,14 +827,7 @@
               <w:rPr>
                 <w:rFonts w:ascii="Arial" w:hAnsi="Arial"/>
               </w:rPr>
-              <w:t>y</w:t>
-            </w:r>
-            <w:proofErr w:type="spellEnd"/>
-            <w:r>
-              <w:rPr>
-                <w:rFonts w:ascii="Arial" w:hAnsi="Arial"/>
-              </w:rPr>
-              <w:t xml:space="preserve"> </w:t>
+              <w:t xml:space="preserve">y </w:t>
             </w:r>
             <w:r>
               <w:rPr>
@@ -1057,7 +839,7 @@
         </w:tc>
         <w:tc>
           <w:tcPr>
-            <w:tcW w:w="2006" w:type="dxa"/>
+            <w:tcW w:w="2520" w:type="dxa"/>
           </w:tcPr>
           <w:p>
             <w:pPr>
@@ -1071,17 +853,19 @@
       <w:tr>
         <w:tc>
           <w:tcPr>
-            <w:tcW w:w="2779" w:type="dxa"/>
-          </w:tcPr>
-          <w:p>
-            <w:pPr>
-              <w:rPr>
-                <w:rFonts w:ascii="Arial" w:hAnsi="Arial"/>
-              </w:rPr>
-            </w:pPr>
-            <w:r>
-              <w:rPr>
-                <w:rFonts w:ascii="Arial" w:hAnsi="Arial"/>
+            <w:tcW w:w="2635" w:type="dxa"/>
+          </w:tcPr>
+          <w:p>
+            <w:pPr>
+              <w:rPr>
+                <w:rFonts w:ascii="Arial" w:hAnsi="Arial"/>
+                <w:b/>
+              </w:rPr>
+            </w:pPr>
+            <w:r>
+              <w:rPr>
+                <w:rFonts w:ascii="Arial" w:hAnsi="Arial"/>
+                <w:b/>
               </w:rPr>
               <w:t>Complaint details</w:t>
             </w:r>
@@ -1089,31 +873,31 @@
         </w:tc>
         <w:tc>
           <w:tcPr>
-            <w:tcW w:w="2451" w:type="dxa"/>
-          </w:tcPr>
-          <w:p>
-            <w:pPr>
-              <w:rPr>
-                <w:rFonts w:ascii="Arial" w:hAnsi="Arial"/>
-              </w:rPr>
-            </w:pPr>
-          </w:p>
-        </w:tc>
-        <w:tc>
-          <w:tcPr>
-            <w:tcW w:w="2124" w:type="dxa"/>
-          </w:tcPr>
-          <w:p>
-            <w:pPr>
-              <w:rPr>
-                <w:rFonts w:ascii="Arial" w:hAnsi="Arial"/>
-              </w:rPr>
-            </w:pPr>
-          </w:p>
-        </w:tc>
-        <w:tc>
-          <w:tcPr>
-            <w:tcW w:w="2006" w:type="dxa"/>
+            <w:tcW w:w="2250" w:type="dxa"/>
+          </w:tcPr>
+          <w:p>
+            <w:pPr>
+              <w:rPr>
+                <w:rFonts w:ascii="Arial" w:hAnsi="Arial"/>
+              </w:rPr>
+            </w:pPr>
+          </w:p>
+        </w:tc>
+        <w:tc>
+          <w:tcPr>
+            <w:tcW w:w="2250" w:type="dxa"/>
+          </w:tcPr>
+          <w:p>
+            <w:pPr>
+              <w:rPr>
+                <w:rFonts w:ascii="Arial" w:hAnsi="Arial"/>
+              </w:rPr>
+            </w:pPr>
+          </w:p>
+        </w:tc>
+        <w:tc>
+          <w:tcPr>
+            <w:tcW w:w="2520" w:type="dxa"/>
           </w:tcPr>
           <w:p>
             <w:pPr>
@@ -1127,7 +911,7 @@
       <w:tr>
         <w:tc>
           <w:tcPr>
-            <w:tcW w:w="9360" w:type="dxa"/>
+            <w:tcW w:w="9655" w:type="dxa"/>
             <w:gridSpan w:val="4"/>
           </w:tcPr>
           <w:p>
@@ -1140,27 +924,13 @@
               <w:rPr>
                 <w:rFonts w:ascii="Arial" w:hAnsi="Arial"/>
               </w:rPr>
-              <w:t>{</w:t>
-            </w:r>
-            <w:proofErr w:type="gramStart"/>
-            <w:r>
-              <w:rPr>
-                <w:rFonts w:ascii="Arial" w:hAnsi="Arial"/>
-              </w:rPr>
-              <w:t>{</w:t>
-            </w:r>
-            <w:r>
-              <w:rPr>
-                <w:rFonts w:ascii="Arial" w:hAnsi="Arial"/>
-              </w:rPr>
-              <w:t xml:space="preserve"> details</w:t>
-            </w:r>
-            <w:proofErr w:type="gramEnd"/>
-            <w:r>
-              <w:rPr>
-                <w:rFonts w:ascii="Arial" w:hAnsi="Arial"/>
-              </w:rPr>
-              <w:t xml:space="preserve"> </w:t>
+              <w:t>{{</w:t>
+            </w:r>
+            <w:r>
+              <w:rPr>
+                <w:rFonts w:ascii="Arial" w:hAnsi="Arial"/>
+              </w:rPr>
+              <w:t xml:space="preserve"> details </w:t>
             </w:r>
             <w:r>
               <w:rPr>
@@ -1174,17 +944,19 @@
       <w:tr>
         <w:tc>
           <w:tcPr>
-            <w:tcW w:w="2779" w:type="dxa"/>
-          </w:tcPr>
-          <w:p>
-            <w:pPr>
-              <w:rPr>
-                <w:rFonts w:ascii="Arial" w:hAnsi="Arial"/>
-              </w:rPr>
-            </w:pPr>
-            <w:r>
-              <w:rPr>
-                <w:rFonts w:ascii="Arial" w:hAnsi="Arial"/>
+            <w:tcW w:w="2635" w:type="dxa"/>
+          </w:tcPr>
+          <w:p>
+            <w:pPr>
+              <w:rPr>
+                <w:rFonts w:ascii="Arial" w:hAnsi="Arial"/>
+                <w:b/>
+              </w:rPr>
+            </w:pPr>
+            <w:r>
+              <w:rPr>
+                <w:rFonts w:ascii="Arial" w:hAnsi="Arial"/>
+                <w:b/>
               </w:rPr>
               <w:t>Desired outcome</w:t>
             </w:r>
@@ -1192,7 +964,7 @@
         </w:tc>
         <w:tc>
           <w:tcPr>
-            <w:tcW w:w="6581" w:type="dxa"/>
+            <w:tcW w:w="7020" w:type="dxa"/>
             <w:gridSpan w:val="3"/>
           </w:tcPr>
           <w:p>
@@ -1205,41 +977,13 @@
               <w:rPr>
                 <w:rFonts w:ascii="Arial" w:hAnsi="Arial"/>
               </w:rPr>
-              <w:t>{</w:t>
-            </w:r>
-            <w:proofErr w:type="gramStart"/>
-            <w:r>
-              <w:rPr>
-                <w:rFonts w:ascii="Arial" w:hAnsi="Arial"/>
-              </w:rPr>
-              <w:t>{</w:t>
-            </w:r>
-            <w:r>
-              <w:rPr>
-                <w:rFonts w:ascii="Arial" w:hAnsi="Arial"/>
-              </w:rPr>
-              <w:t xml:space="preserve"> </w:t>
-            </w:r>
-            <w:proofErr w:type="spellStart"/>
-            <w:r>
-              <w:rPr>
-                <w:rFonts w:ascii="Arial" w:hAnsi="Arial"/>
-              </w:rPr>
-              <w:t>desired</w:t>
-            </w:r>
-            <w:proofErr w:type="gramEnd"/>
-            <w:r>
-              <w:rPr>
-                <w:rFonts w:ascii="Arial" w:hAnsi="Arial"/>
-              </w:rPr>
-              <w:t>_outcome</w:t>
-            </w:r>
-            <w:proofErr w:type="spellEnd"/>
-            <w:r>
-              <w:rPr>
-                <w:rFonts w:ascii="Arial" w:hAnsi="Arial"/>
-              </w:rPr>
-              <w:t xml:space="preserve"> </w:t>
+              <w:t>{{</w:t>
+            </w:r>
+            <w:r>
+              <w:rPr>
+                <w:rFonts w:ascii="Arial" w:hAnsi="Arial"/>
+              </w:rPr>
+              <w:t xml:space="preserve"> desired_outcome </w:t>
             </w:r>
             <w:r>
               <w:rPr>
@@ -1251,19 +995,25 @@
         </w:tc>
       </w:tr>
       <w:tr>
-        <w:tc>
-          <w:tcPr>
-            <w:tcW w:w="2779" w:type="dxa"/>
-          </w:tcPr>
-          <w:p>
-            <w:pPr>
-              <w:rPr>
-                <w:rFonts w:ascii="Arial" w:hAnsi="Arial"/>
-              </w:rPr>
-            </w:pPr>
-            <w:r>
-              <w:rPr>
-                <w:rFonts w:ascii="Arial" w:hAnsi="Arial"/>
+        <w:trPr>
+          <w:trHeight w:val="1008"/>
+        </w:trPr>
+        <w:tc>
+          <w:tcPr>
+            <w:tcW w:w="2635" w:type="dxa"/>
+            <w:vAlign w:val="center"/>
+          </w:tcPr>
+          <w:p>
+            <w:pPr>
+              <w:rPr>
+                <w:rFonts w:ascii="Arial" w:hAnsi="Arial"/>
+                <w:b/>
+              </w:rPr>
+            </w:pPr>
+            <w:r>
+              <w:rPr>
+                <w:rFonts w:ascii="Arial" w:hAnsi="Arial"/>
+                <w:b/>
               </w:rPr>
               <w:t>Signature:</w:t>
             </w:r>
@@ -1271,29 +1021,33 @@
         </w:tc>
         <w:tc>
           <w:tcPr>
-            <w:tcW w:w="2451" w:type="dxa"/>
-          </w:tcPr>
-          <w:p>
-            <w:pPr>
-              <w:rPr>
-                <w:rFonts w:ascii="Arial" w:hAnsi="Arial"/>
-              </w:rPr>
-            </w:pPr>
-          </w:p>
-        </w:tc>
-        <w:tc>
-          <w:tcPr>
-            <w:tcW w:w="2124" w:type="dxa"/>
-          </w:tcPr>
-          <w:p>
-            <w:pPr>
-              <w:rPr>
-                <w:rFonts w:ascii="Arial" w:hAnsi="Arial"/>
-              </w:rPr>
-            </w:pPr>
-            <w:r>
-              <w:rPr>
-                <w:rFonts w:ascii="Arial" w:hAnsi="Arial"/>
+            <w:tcW w:w="2250" w:type="dxa"/>
+            <w:vAlign w:val="center"/>
+          </w:tcPr>
+          <w:p>
+            <w:pPr>
+              <w:rPr>
+                <w:rFonts w:ascii="Arial" w:hAnsi="Arial"/>
+              </w:rPr>
+            </w:pPr>
+          </w:p>
+        </w:tc>
+        <w:tc>
+          <w:tcPr>
+            <w:tcW w:w="2250" w:type="dxa"/>
+            <w:vAlign w:val="center"/>
+          </w:tcPr>
+          <w:p>
+            <w:pPr>
+              <w:rPr>
+                <w:rFonts w:ascii="Arial" w:hAnsi="Arial"/>
+                <w:b/>
+              </w:rPr>
+            </w:pPr>
+            <w:r>
+              <w:rPr>
+                <w:rFonts w:ascii="Arial" w:hAnsi="Arial"/>
+                <w:b/>
               </w:rPr>
               <w:t>Witness:</w:t>
             </w:r>
@@ -1301,7 +1055,8 @@
         </w:tc>
         <w:tc>
           <w:tcPr>
-            <w:tcW w:w="2006" w:type="dxa"/>
+            <w:tcW w:w="2520" w:type="dxa"/>
+            <w:vAlign w:val="center"/>
           </w:tcPr>
           <w:p>
             <w:pPr>
@@ -1315,17 +1070,19 @@
       <w:tr>
         <w:tc>
           <w:tcPr>
-            <w:tcW w:w="2779" w:type="dxa"/>
-          </w:tcPr>
-          <w:p>
-            <w:pPr>
-              <w:rPr>
-                <w:rFonts w:ascii="Arial" w:hAnsi="Arial"/>
-              </w:rPr>
-            </w:pPr>
-            <w:r>
-              <w:rPr>
-                <w:rFonts w:ascii="Arial" w:hAnsi="Arial"/>
+            <w:tcW w:w="2635" w:type="dxa"/>
+          </w:tcPr>
+          <w:p>
+            <w:pPr>
+              <w:rPr>
+                <w:rFonts w:ascii="Arial" w:hAnsi="Arial"/>
+                <w:b/>
+              </w:rPr>
+            </w:pPr>
+            <w:r>
+              <w:rPr>
+                <w:rFonts w:ascii="Arial" w:hAnsi="Arial"/>
+                <w:b/>
               </w:rPr>
               <w:t>Name:</w:t>
             </w:r>
@@ -1333,63 +1090,37 @@
         </w:tc>
         <w:tc>
           <w:tcPr>
-            <w:tcW w:w="2451" w:type="dxa"/>
-          </w:tcPr>
-          <w:p>
-            <w:pPr>
-              <w:rPr>
-                <w:rFonts w:ascii="Arial" w:hAnsi="Arial"/>
-              </w:rPr>
-            </w:pPr>
-            <w:r>
-              <w:rPr>
-                <w:rFonts w:ascii="Arial" w:hAnsi="Arial"/>
-              </w:rPr>
-              <w:t>{</w:t>
-            </w:r>
-            <w:proofErr w:type="gramStart"/>
-            <w:r>
-              <w:rPr>
-                <w:rFonts w:ascii="Arial" w:hAnsi="Arial"/>
-              </w:rPr>
-              <w:t xml:space="preserve">{ </w:t>
-            </w:r>
-            <w:proofErr w:type="spellStart"/>
-            <w:r>
-              <w:rPr>
-                <w:rFonts w:ascii="Arial" w:hAnsi="Arial"/>
-              </w:rPr>
-              <w:t>complainant</w:t>
-            </w:r>
-            <w:proofErr w:type="gramEnd"/>
-            <w:r>
-              <w:rPr>
-                <w:rFonts w:ascii="Arial" w:hAnsi="Arial"/>
-              </w:rPr>
-              <w:t>_full_name</w:t>
-            </w:r>
-            <w:proofErr w:type="spellEnd"/>
-            <w:r>
-              <w:rPr>
-                <w:rFonts w:ascii="Arial" w:hAnsi="Arial"/>
-              </w:rPr>
-              <w:t xml:space="preserve"> }}</w:t>
-            </w:r>
-          </w:p>
-        </w:tc>
-        <w:tc>
-          <w:tcPr>
-            <w:tcW w:w="2124" w:type="dxa"/>
-          </w:tcPr>
-          <w:p>
-            <w:pPr>
-              <w:rPr>
-                <w:rFonts w:ascii="Arial" w:hAnsi="Arial"/>
-              </w:rPr>
-            </w:pPr>
-            <w:r>
-              <w:rPr>
-                <w:rFonts w:ascii="Arial" w:hAnsi="Arial"/>
+            <w:tcW w:w="2250" w:type="dxa"/>
+          </w:tcPr>
+          <w:p>
+            <w:pPr>
+              <w:rPr>
+                <w:rFonts w:ascii="Arial" w:hAnsi="Arial"/>
+              </w:rPr>
+            </w:pPr>
+            <w:r>
+              <w:rPr>
+                <w:rFonts w:ascii="Arial" w:hAnsi="Arial"/>
+              </w:rPr>
+              <w:t>{{ complainant_full_name }}</w:t>
+            </w:r>
+          </w:p>
+        </w:tc>
+        <w:tc>
+          <w:tcPr>
+            <w:tcW w:w="2250" w:type="dxa"/>
+          </w:tcPr>
+          <w:p>
+            <w:pPr>
+              <w:rPr>
+                <w:rFonts w:ascii="Arial" w:hAnsi="Arial"/>
+                <w:b/>
+              </w:rPr>
+            </w:pPr>
+            <w:r>
+              <w:rPr>
+                <w:rFonts w:ascii="Arial" w:hAnsi="Arial"/>
+                <w:b/>
               </w:rPr>
               <w:t>Name:</w:t>
             </w:r>
@@ -1397,36 +1128,20 @@
         </w:tc>
         <w:tc>
           <w:tcPr>
-            <w:tcW w:w="2006" w:type="dxa"/>
-          </w:tcPr>
-          <w:p>
-            <w:pPr>
-              <w:rPr>
-                <w:rFonts w:ascii="Arial" w:hAnsi="Arial"/>
-              </w:rPr>
-            </w:pPr>
-            <w:r>
-              <w:rPr>
-                <w:rFonts w:ascii="Arial" w:hAnsi="Arial"/>
-              </w:rPr>
-              <w:t xml:space="preserve">{{ </w:t>
-            </w:r>
-            <w:proofErr w:type="spellStart"/>
-            <w:r>
-              <w:rPr>
-                <w:rFonts w:ascii="Arial" w:hAnsi="Arial"/>
-              </w:rPr>
-              <w:t>witness_name</w:t>
-            </w:r>
-            <w:proofErr w:type="spellEnd"/>
-            <w:r>
-              <w:rPr>
-                <w:rFonts w:ascii="Arial" w:hAnsi="Arial"/>
-              </w:rPr>
-              <w:t xml:space="preserve"> }}</w:t>
-            </w:r>
-            <w:bookmarkStart w:id="0" w:name="_GoBack"/>
-            <w:bookmarkEnd w:id="0"/>
+            <w:tcW w:w="2520" w:type="dxa"/>
+          </w:tcPr>
+          <w:p>
+            <w:pPr>
+              <w:rPr>
+                <w:rFonts w:ascii="Arial" w:hAnsi="Arial"/>
+              </w:rPr>
+            </w:pPr>
+            <w:r>
+              <w:rPr>
+                <w:rFonts w:ascii="Arial" w:hAnsi="Arial"/>
+              </w:rPr>
+              <w:t>{{ witness_name }}</w:t>
+            </w:r>
           </w:p>
         </w:tc>
       </w:tr>

</xml_diff>

<commit_message>
add all-complaints report msword doc generation
</commit_message>
<xml_diff>
--- a/vendor/gems/complaint_reporter/lib/source_docs/complaint_form.docx
+++ b/vendor/gems/complaint_reporter/lib/source_docs/complaint_form.docx
@@ -803,71 +803,78 @@
               </w:rPr>
               <w:t>_</w:t>
             </w:r>
+            <w:r>
+              <w:rPr>
+                <w:rFonts w:ascii="Arial" w:hAnsi="Arial"/>
+              </w:rPr>
+              <w:t>co</w:t>
+            </w:r>
+            <w:r>
+              <w:rPr>
+                <w:rFonts w:ascii="Arial" w:hAnsi="Arial"/>
+              </w:rPr>
+              <w:t>mplained_to_subject_agen</w:t>
+            </w:r>
+            <w:r>
+              <w:rPr>
+                <w:rFonts w:ascii="Arial" w:hAnsi="Arial"/>
+              </w:rPr>
+              <w:t>c</w:t>
+            </w:r>
+            <w:r>
+              <w:rPr>
+                <w:rFonts w:ascii="Arial" w:hAnsi="Arial"/>
+              </w:rPr>
+              <w:t xml:space="preserve">y </w:t>
+            </w:r>
+            <w:r>
+              <w:rPr>
+                <w:rFonts w:ascii="Arial" w:hAnsi="Arial"/>
+              </w:rPr>
+              <w:t>}}</w:t>
+            </w:r>
+          </w:p>
+        </w:tc>
+        <w:tc>
+          <w:tcPr>
+            <w:tcW w:w="2520" w:type="dxa"/>
+          </w:tcPr>
+          <w:p>
+            <w:pPr>
+              <w:rPr>
+                <w:rFonts w:ascii="Arial" w:hAnsi="Arial"/>
+              </w:rPr>
+            </w:pPr>
+          </w:p>
+        </w:tc>
+      </w:tr>
+      <w:tr>
+        <w:tc>
+          <w:tcPr>
+            <w:tcW w:w="2635" w:type="dxa"/>
+          </w:tcPr>
+          <w:p>
+            <w:pPr>
+              <w:rPr>
+                <w:rFonts w:ascii="Arial" w:hAnsi="Arial"/>
+                <w:b/>
+              </w:rPr>
+            </w:pPr>
+            <w:r>
+              <w:rPr>
+                <w:rFonts w:ascii="Arial" w:hAnsi="Arial"/>
+                <w:b/>
+              </w:rPr>
+              <w:t>Complaint details</w:t>
+            </w:r>
             <w:bookmarkStart w:id="0" w:name="_GoBack"/>
             <w:bookmarkEnd w:id="0"/>
             <w:r>
               <w:rPr>
                 <w:rFonts w:ascii="Arial" w:hAnsi="Arial"/>
-              </w:rPr>
-              <w:t>co</w:t>
-            </w:r>
-            <w:r>
-              <w:rPr>
-                <w:rFonts w:ascii="Arial" w:hAnsi="Arial"/>
-              </w:rPr>
-              <w:t>mplained_to_subject_agen</w:t>
-            </w:r>
-            <w:r>
-              <w:rPr>
-                <w:rFonts w:ascii="Arial" w:hAnsi="Arial"/>
-              </w:rPr>
-              <w:t>c</w:t>
-            </w:r>
-            <w:r>
-              <w:rPr>
-                <w:rFonts w:ascii="Arial" w:hAnsi="Arial"/>
-              </w:rPr>
-              <w:t xml:space="preserve">y </w:t>
-            </w:r>
-            <w:r>
-              <w:rPr>
-                <w:rFonts w:ascii="Arial" w:hAnsi="Arial"/>
-              </w:rPr>
-              <w:t>}}</w:t>
-            </w:r>
-          </w:p>
-        </w:tc>
-        <w:tc>
-          <w:tcPr>
-            <w:tcW w:w="2520" w:type="dxa"/>
-          </w:tcPr>
-          <w:p>
-            <w:pPr>
-              <w:rPr>
-                <w:rFonts w:ascii="Arial" w:hAnsi="Arial"/>
-              </w:rPr>
-            </w:pPr>
-          </w:p>
-        </w:tc>
-      </w:tr>
-      <w:tr>
-        <w:tc>
-          <w:tcPr>
-            <w:tcW w:w="2635" w:type="dxa"/>
-          </w:tcPr>
-          <w:p>
-            <w:pPr>
-              <w:rPr>
-                <w:rFonts w:ascii="Arial" w:hAnsi="Arial"/>
-                <w:b/>
-              </w:rPr>
-            </w:pPr>
-            <w:r>
-              <w:rPr>
-                <w:rFonts w:ascii="Arial" w:hAnsi="Arial"/>
-                <w:b/>
-              </w:rPr>
-              <w:t>Complaint details</w:t>
+                <w:b/>
+              </w:rPr>
+              <w:t>:</w:t>
             </w:r>
           </w:p>
         </w:tc>

</xml_diff>

<commit_message>
refactor rake tasks for report template generation to reduce code duplication
</commit_message>
<xml_diff>
--- a/vendor/gems/complaint_reporter/lib/source_docs/complaint_form.docx
+++ b/vendor/gems/complaint_reporter/lib/source_docs/complaint_form.docx
@@ -72,7 +72,16 @@
                 <w:rFonts w:ascii="Arial" w:hAnsi="Arial"/>
                 <w:b/>
               </w:rPr>
-              <w:t>Date:</w:t>
+              <w:t>D</w:t>
+            </w:r>
+            <w:bookmarkStart w:id="0" w:name="_GoBack"/>
+            <w:bookmarkEnd w:id="0"/>
+            <w:r>
+              <w:rPr>
+                <w:rFonts w:ascii="Arial" w:hAnsi="Arial"/>
+                <w:b/>
+              </w:rPr>
+              <w:t>ate:</w:t>
             </w:r>
           </w:p>
         </w:tc>
@@ -867,8 +876,6 @@
               </w:rPr>
               <w:t>Complaint details</w:t>
             </w:r>
-            <w:bookmarkStart w:id="0" w:name="_GoBack"/>
-            <w:bookmarkEnd w:id="0"/>
             <w:r>
               <w:rPr>
                 <w:rFonts w:ascii="Arial" w:hAnsi="Arial"/>

</xml_diff>

<commit_message>
extract common elements of complaints report and issues report into ListReport mixin
</commit_message>
<xml_diff>
--- a/vendor/gems/complaint_reporter/lib/source_docs/complaint_form.docx
+++ b/vendor/gems/complaint_reporter/lib/source_docs/complaint_form.docx
@@ -72,7 +72,7 @@
                 <w:rFonts w:ascii="Arial" w:hAnsi="Arial"/>
                 <w:b/>
               </w:rPr>
-              <w:t>D</w:t>
+              <w:t>Date</w:t>
             </w:r>
             <w:bookmarkStart w:id="0" w:name="_GoBack"/>
             <w:bookmarkEnd w:id="0"/>
@@ -81,7 +81,7 @@
                 <w:rFonts w:ascii="Arial" w:hAnsi="Arial"/>
                 <w:b/>
               </w:rPr>
-              <w:t>ate:</w:t>
+              <w:t>:</w:t>
             </w:r>
           </w:p>
         </w:tc>

</xml_diff>

<commit_message>
add chiefly title to complaint form report
</commit_message>
<xml_diff>
--- a/vendor/gems/complaint_reporter/lib/source_docs/complaint_form.docx
+++ b/vendor/gems/complaint_reporter/lib/source_docs/complaint_form.docx
@@ -50,56 +50,146 @@
         <w:tblLook w:val="04A0" w:firstRow="1" w:lastRow="0" w:firstColumn="1" w:lastColumn="0" w:noHBand="0" w:noVBand="1"/>
       </w:tblPr>
       <w:tblGrid>
-        <w:gridCol w:w="2635"/>
-        <w:gridCol w:w="2250"/>
-        <w:gridCol w:w="2250"/>
-        <w:gridCol w:w="2520"/>
+        <w:gridCol w:w="1735"/>
+        <w:gridCol w:w="899"/>
+        <w:gridCol w:w="721"/>
+        <w:gridCol w:w="1528"/>
+        <w:gridCol w:w="1532"/>
+        <w:gridCol w:w="718"/>
+        <w:gridCol w:w="992"/>
+        <w:gridCol w:w="1530"/>
       </w:tblGrid>
       <w:tr>
         <w:tc>
           <w:tcPr>
-            <w:tcW w:w="2635" w:type="dxa"/>
-          </w:tcPr>
-          <w:p>
-            <w:pPr>
-              <w:rPr>
-                <w:rFonts w:ascii="Arial" w:hAnsi="Arial"/>
-                <w:b/>
-              </w:rPr>
-            </w:pPr>
-            <w:r>
-              <w:rPr>
-                <w:rFonts w:ascii="Arial" w:hAnsi="Arial"/>
-                <w:b/>
-              </w:rPr>
-              <w:t>Date</w:t>
-            </w:r>
-            <w:bookmarkStart w:id="0" w:name="_GoBack"/>
-            <w:bookmarkEnd w:id="0"/>
-            <w:r>
-              <w:rPr>
-                <w:rFonts w:ascii="Arial" w:hAnsi="Arial"/>
-                <w:b/>
-              </w:rPr>
-              <w:t>:</w:t>
+            <w:tcW w:w="2634" w:type="dxa"/>
+            <w:gridSpan w:val="2"/>
+          </w:tcPr>
+          <w:p>
+            <w:pPr>
+              <w:rPr>
+                <w:rFonts w:ascii="Arial" w:hAnsi="Arial"/>
+                <w:b/>
+              </w:rPr>
+            </w:pPr>
+            <w:r>
+              <w:rPr>
+                <w:rFonts w:ascii="Arial" w:hAnsi="Arial"/>
+                <w:b/>
+              </w:rPr>
+              <w:t>Date:</w:t>
+            </w:r>
+          </w:p>
+        </w:tc>
+        <w:tc>
+          <w:tcPr>
+            <w:tcW w:w="2249" w:type="dxa"/>
+            <w:gridSpan w:val="2"/>
+          </w:tcPr>
+          <w:p>
+            <w:pPr>
+              <w:rPr>
+                <w:rFonts w:ascii="Arial" w:hAnsi="Arial"/>
+              </w:rPr>
+            </w:pPr>
+            <w:r>
+              <w:rPr>
+                <w:rFonts w:ascii="Arial" w:hAnsi="Arial"/>
+              </w:rPr>
+              <w:t>{</w:t>
+            </w:r>
+            <w:proofErr w:type="gramStart"/>
+            <w:r>
+              <w:rPr>
+                <w:rFonts w:ascii="Arial" w:hAnsi="Arial"/>
+              </w:rPr>
+              <w:t>{</w:t>
+            </w:r>
+            <w:r>
+              <w:rPr>
+                <w:rFonts w:ascii="Arial" w:hAnsi="Arial"/>
+              </w:rPr>
+              <w:t xml:space="preserve"> </w:t>
+            </w:r>
+            <w:proofErr w:type="spellStart"/>
+            <w:r>
+              <w:rPr>
+                <w:rFonts w:ascii="Arial" w:hAnsi="Arial"/>
+              </w:rPr>
+              <w:t>report</w:t>
+            </w:r>
+            <w:proofErr w:type="gramEnd"/>
+            <w:r>
+              <w:rPr>
+                <w:rFonts w:ascii="Arial" w:hAnsi="Arial"/>
+              </w:rPr>
+              <w:t>_</w:t>
+            </w:r>
+            <w:r>
+              <w:rPr>
+                <w:rFonts w:ascii="Arial" w:hAnsi="Arial"/>
+              </w:rPr>
+              <w:t>date</w:t>
+            </w:r>
+            <w:proofErr w:type="spellEnd"/>
+            <w:r>
+              <w:rPr>
+                <w:rFonts w:ascii="Arial" w:hAnsi="Arial"/>
+              </w:rPr>
+              <w:t xml:space="preserve"> </w:t>
+            </w:r>
+            <w:r>
+              <w:rPr>
+                <w:rFonts w:ascii="Arial" w:hAnsi="Arial"/>
+              </w:rPr>
+              <w:t>}}</w:t>
             </w:r>
           </w:p>
         </w:tc>
         <w:tc>
           <w:tcPr>
             <w:tcW w:w="2250" w:type="dxa"/>
-          </w:tcPr>
-          <w:p>
-            <w:pPr>
-              <w:rPr>
-                <w:rFonts w:ascii="Arial" w:hAnsi="Arial"/>
-              </w:rPr>
-            </w:pPr>
-            <w:r>
-              <w:rPr>
-                <w:rFonts w:ascii="Arial" w:hAnsi="Arial"/>
-              </w:rPr>
-              <w:t>{{</w:t>
+            <w:gridSpan w:val="2"/>
+          </w:tcPr>
+          <w:p>
+            <w:pPr>
+              <w:rPr>
+                <w:rFonts w:ascii="Arial" w:hAnsi="Arial"/>
+                <w:b/>
+              </w:rPr>
+            </w:pPr>
+            <w:r>
+              <w:rPr>
+                <w:rFonts w:ascii="Arial" w:hAnsi="Arial"/>
+                <w:b/>
+              </w:rPr>
+              <w:t>Case reference:</w:t>
+            </w:r>
+          </w:p>
+        </w:tc>
+        <w:tc>
+          <w:tcPr>
+            <w:tcW w:w="2522" w:type="dxa"/>
+            <w:gridSpan w:val="2"/>
+          </w:tcPr>
+          <w:p>
+            <w:pPr>
+              <w:rPr>
+                <w:rFonts w:ascii="Arial" w:hAnsi="Arial"/>
+              </w:rPr>
+            </w:pPr>
+            <w:r>
+              <w:rPr>
+                <w:rFonts w:ascii="Arial" w:hAnsi="Arial"/>
+              </w:rPr>
+              <w:t>{</w:t>
+            </w:r>
+            <w:proofErr w:type="gramStart"/>
+            <w:r>
+              <w:rPr>
+                <w:rFonts w:ascii="Arial" w:hAnsi="Arial"/>
+              </w:rPr>
+              <w:t>{</w:t>
             </w:r>
             <w:r>
               <w:rPr>
@@ -107,67 +197,26 @@
               </w:rPr>
               <w:t xml:space="preserve"> </w:t>
             </w:r>
-            <w:r>
-              <w:rPr>
-                <w:rFonts w:ascii="Arial" w:hAnsi="Arial"/>
-              </w:rPr>
-              <w:t>report_</w:t>
-            </w:r>
-            <w:r>
-              <w:rPr>
-                <w:rFonts w:ascii="Arial" w:hAnsi="Arial"/>
-              </w:rPr>
-              <w:t xml:space="preserve">date </w:t>
-            </w:r>
-            <w:r>
-              <w:rPr>
-                <w:rFonts w:ascii="Arial" w:hAnsi="Arial"/>
-              </w:rPr>
-              <w:t>}}</w:t>
-            </w:r>
-          </w:p>
-        </w:tc>
-        <w:tc>
-          <w:tcPr>
-            <w:tcW w:w="2250" w:type="dxa"/>
-          </w:tcPr>
-          <w:p>
-            <w:pPr>
-              <w:rPr>
-                <w:rFonts w:ascii="Arial" w:hAnsi="Arial"/>
-                <w:b/>
-              </w:rPr>
-            </w:pPr>
-            <w:r>
-              <w:rPr>
-                <w:rFonts w:ascii="Arial" w:hAnsi="Arial"/>
-                <w:b/>
-              </w:rPr>
-              <w:t>Case reference:</w:t>
-            </w:r>
-          </w:p>
-        </w:tc>
-        <w:tc>
-          <w:tcPr>
-            <w:tcW w:w="2520" w:type="dxa"/>
-          </w:tcPr>
-          <w:p>
-            <w:pPr>
-              <w:rPr>
-                <w:rFonts w:ascii="Arial" w:hAnsi="Arial"/>
-              </w:rPr>
-            </w:pPr>
-            <w:r>
-              <w:rPr>
-                <w:rFonts w:ascii="Arial" w:hAnsi="Arial"/>
-              </w:rPr>
-              <w:t>{{</w:t>
-            </w:r>
-            <w:r>
-              <w:rPr>
-                <w:rFonts w:ascii="Arial" w:hAnsi="Arial"/>
-              </w:rPr>
-              <w:t xml:space="preserve"> case_reference </w:t>
+            <w:proofErr w:type="spellStart"/>
+            <w:r>
+              <w:rPr>
+                <w:rFonts w:ascii="Arial" w:hAnsi="Arial"/>
+              </w:rPr>
+              <w:t>case</w:t>
+            </w:r>
+            <w:proofErr w:type="gramEnd"/>
+            <w:r>
+              <w:rPr>
+                <w:rFonts w:ascii="Arial" w:hAnsi="Arial"/>
+              </w:rPr>
+              <w:t>_reference</w:t>
+            </w:r>
+            <w:proofErr w:type="spellEnd"/>
+            <w:r>
+              <w:rPr>
+                <w:rFonts w:ascii="Arial" w:hAnsi="Arial"/>
+              </w:rPr>
+              <w:t xml:space="preserve"> </w:t>
             </w:r>
             <w:r>
               <w:rPr>
@@ -181,7 +230,80 @@
       <w:tr>
         <w:tc>
           <w:tcPr>
-            <w:tcW w:w="2635" w:type="dxa"/>
+            <w:tcW w:w="1735" w:type="dxa"/>
+          </w:tcPr>
+          <w:p>
+            <w:pPr>
+              <w:rPr>
+                <w:rFonts w:ascii="Arial" w:hAnsi="Arial"/>
+                <w:b/>
+              </w:rPr>
+            </w:pPr>
+            <w:r>
+              <w:rPr>
+                <w:rFonts w:ascii="Arial" w:hAnsi="Arial"/>
+                <w:b/>
+              </w:rPr>
+              <w:t>Chiefly title:</w:t>
+            </w:r>
+          </w:p>
+        </w:tc>
+        <w:tc>
+          <w:tcPr>
+            <w:tcW w:w="1620" w:type="dxa"/>
+            <w:gridSpan w:val="2"/>
+          </w:tcPr>
+          <w:p>
+            <w:pPr>
+              <w:rPr>
+                <w:rFonts w:ascii="Arial" w:hAnsi="Arial"/>
+              </w:rPr>
+            </w:pPr>
+            <w:r>
+              <w:rPr>
+                <w:rFonts w:ascii="Arial" w:hAnsi="Arial"/>
+              </w:rPr>
+              <w:t>{</w:t>
+            </w:r>
+            <w:proofErr w:type="gramStart"/>
+            <w:r>
+              <w:rPr>
+                <w:rFonts w:ascii="Arial" w:hAnsi="Arial"/>
+              </w:rPr>
+              <w:t>{</w:t>
+            </w:r>
+            <w:r>
+              <w:rPr>
+                <w:rFonts w:ascii="Arial" w:hAnsi="Arial"/>
+              </w:rPr>
+              <w:t xml:space="preserve">  </w:t>
+            </w:r>
+            <w:proofErr w:type="spellStart"/>
+            <w:r>
+              <w:rPr>
+                <w:rFonts w:ascii="Arial" w:hAnsi="Arial"/>
+              </w:rPr>
+              <w:t>chiefly</w:t>
+            </w:r>
+            <w:proofErr w:type="gramEnd"/>
+            <w:r>
+              <w:rPr>
+                <w:rFonts w:ascii="Arial" w:hAnsi="Arial"/>
+              </w:rPr>
+              <w:t>_title</w:t>
+            </w:r>
+            <w:proofErr w:type="spellEnd"/>
+            <w:r>
+              <w:rPr>
+                <w:rFonts w:ascii="Arial" w:hAnsi="Arial"/>
+              </w:rPr>
+              <w:t xml:space="preserve"> }}</w:t>
+            </w:r>
+          </w:p>
+        </w:tc>
+        <w:tc>
+          <w:tcPr>
+            <w:tcW w:w="1528" w:type="dxa"/>
           </w:tcPr>
           <w:p>
             <w:pPr>
@@ -201,37 +323,48 @@
         </w:tc>
         <w:tc>
           <w:tcPr>
-            <w:tcW w:w="2250" w:type="dxa"/>
-          </w:tcPr>
-          <w:p>
-            <w:pPr>
-              <w:rPr>
-                <w:rFonts w:ascii="Arial" w:hAnsi="Arial"/>
-              </w:rPr>
-            </w:pPr>
-            <w:r>
-              <w:rPr>
-                <w:rFonts w:ascii="Arial" w:hAnsi="Arial"/>
-              </w:rPr>
-              <w:t>{{</w:t>
-            </w:r>
-            <w:r>
-              <w:rPr>
-                <w:rFonts w:ascii="Arial" w:hAnsi="Arial"/>
-              </w:rPr>
-              <w:t xml:space="preserve"> firstName </w:t>
-            </w:r>
-            <w:r>
-              <w:rPr>
-                <w:rFonts w:ascii="Arial" w:hAnsi="Arial"/>
-              </w:rPr>
-              <w:t>}}</w:t>
-            </w:r>
-          </w:p>
-        </w:tc>
-        <w:tc>
-          <w:tcPr>
-            <w:tcW w:w="2250" w:type="dxa"/>
+            <w:tcW w:w="1532" w:type="dxa"/>
+          </w:tcPr>
+          <w:p>
+            <w:pPr>
+              <w:rPr>
+                <w:rFonts w:ascii="Arial" w:hAnsi="Arial"/>
+              </w:rPr>
+            </w:pPr>
+            <w:r>
+              <w:rPr>
+                <w:rFonts w:ascii="Arial" w:hAnsi="Arial"/>
+              </w:rPr>
+              <w:t>{</w:t>
+            </w:r>
+            <w:proofErr w:type="gramStart"/>
+            <w:r>
+              <w:rPr>
+                <w:rFonts w:ascii="Arial" w:hAnsi="Arial"/>
+              </w:rPr>
+              <w:t xml:space="preserve">{ </w:t>
+            </w:r>
+            <w:proofErr w:type="spellStart"/>
+            <w:r>
+              <w:rPr>
+                <w:rFonts w:ascii="Arial" w:hAnsi="Arial"/>
+              </w:rPr>
+              <w:t>firstName</w:t>
+            </w:r>
+            <w:proofErr w:type="spellEnd"/>
+            <w:proofErr w:type="gramEnd"/>
+            <w:r>
+              <w:rPr>
+                <w:rFonts w:ascii="Arial" w:hAnsi="Arial"/>
+              </w:rPr>
+              <w:t xml:space="preserve"> }}</w:t>
+            </w:r>
+          </w:p>
+        </w:tc>
+        <w:tc>
+          <w:tcPr>
+            <w:tcW w:w="1710" w:type="dxa"/>
+            <w:gridSpan w:val="2"/>
           </w:tcPr>
           <w:p>
             <w:pPr>
@@ -251,31 +384,41 @@
         </w:tc>
         <w:tc>
           <w:tcPr>
-            <w:tcW w:w="2520" w:type="dxa"/>
-          </w:tcPr>
-          <w:p>
-            <w:pPr>
-              <w:rPr>
-                <w:rFonts w:ascii="Arial" w:hAnsi="Arial"/>
-              </w:rPr>
-            </w:pPr>
-            <w:r>
-              <w:rPr>
-                <w:rFonts w:ascii="Arial" w:hAnsi="Arial"/>
-              </w:rPr>
-              <w:t>{{</w:t>
-            </w:r>
-            <w:r>
-              <w:rPr>
-                <w:rFonts w:ascii="Arial" w:hAnsi="Arial"/>
-              </w:rPr>
-              <w:t xml:space="preserve"> lastName </w:t>
-            </w:r>
-            <w:r>
-              <w:rPr>
-                <w:rFonts w:ascii="Arial" w:hAnsi="Arial"/>
-              </w:rPr>
-              <w:t>}}</w:t>
+            <w:tcW w:w="1530" w:type="dxa"/>
+          </w:tcPr>
+          <w:p>
+            <w:pPr>
+              <w:rPr>
+                <w:rFonts w:ascii="Arial" w:hAnsi="Arial"/>
+              </w:rPr>
+            </w:pPr>
+            <w:r>
+              <w:rPr>
+                <w:rFonts w:ascii="Arial" w:hAnsi="Arial"/>
+              </w:rPr>
+              <w:t>{</w:t>
+            </w:r>
+            <w:proofErr w:type="gramStart"/>
+            <w:r>
+              <w:rPr>
+                <w:rFonts w:ascii="Arial" w:hAnsi="Arial"/>
+              </w:rPr>
+              <w:t xml:space="preserve">{ </w:t>
+            </w:r>
+            <w:proofErr w:type="spellStart"/>
+            <w:r>
+              <w:rPr>
+                <w:rFonts w:ascii="Arial" w:hAnsi="Arial"/>
+              </w:rPr>
+              <w:t>lastName</w:t>
+            </w:r>
+            <w:proofErr w:type="spellEnd"/>
+            <w:proofErr w:type="gramEnd"/>
+            <w:r>
+              <w:rPr>
+                <w:rFonts w:ascii="Arial" w:hAnsi="Arial"/>
+              </w:rPr>
+              <w:t xml:space="preserve"> }}</w:t>
             </w:r>
           </w:p>
         </w:tc>
@@ -283,7 +426,8 @@
       <w:tr>
         <w:tc>
           <w:tcPr>
-            <w:tcW w:w="2635" w:type="dxa"/>
+            <w:tcW w:w="2634" w:type="dxa"/>
+            <w:gridSpan w:val="2"/>
           </w:tcPr>
           <w:p>
             <w:pPr>
@@ -303,50 +447,55 @@
         </w:tc>
         <w:tc>
           <w:tcPr>
+            <w:tcW w:w="2249" w:type="dxa"/>
+            <w:gridSpan w:val="2"/>
+          </w:tcPr>
+          <w:p>
+            <w:pPr>
+              <w:rPr>
+                <w:rFonts w:ascii="Arial" w:hAnsi="Arial"/>
+              </w:rPr>
+            </w:pPr>
+            <w:r>
+              <w:rPr>
+                <w:rFonts w:ascii="Arial" w:hAnsi="Arial"/>
+              </w:rPr>
+              <w:t>{</w:t>
+            </w:r>
+            <w:proofErr w:type="gramStart"/>
+            <w:r>
+              <w:rPr>
+                <w:rFonts w:ascii="Arial" w:hAnsi="Arial"/>
+              </w:rPr>
+              <w:t>{ village</w:t>
+            </w:r>
+            <w:proofErr w:type="gramEnd"/>
+            <w:r>
+              <w:rPr>
+                <w:rFonts w:ascii="Arial" w:hAnsi="Arial"/>
+              </w:rPr>
+              <w:t xml:space="preserve"> }}</w:t>
+            </w:r>
+          </w:p>
+        </w:tc>
+        <w:tc>
+          <w:tcPr>
             <w:tcW w:w="2250" w:type="dxa"/>
-          </w:tcPr>
-          <w:p>
-            <w:pPr>
-              <w:rPr>
-                <w:rFonts w:ascii="Arial" w:hAnsi="Arial"/>
-              </w:rPr>
-            </w:pPr>
-            <w:r>
-              <w:rPr>
-                <w:rFonts w:ascii="Arial" w:hAnsi="Arial"/>
-              </w:rPr>
-              <w:t>{{</w:t>
-            </w:r>
-            <w:r>
-              <w:rPr>
-                <w:rFonts w:ascii="Arial" w:hAnsi="Arial"/>
-              </w:rPr>
-              <w:t xml:space="preserve"> village </w:t>
-            </w:r>
-            <w:r>
-              <w:rPr>
-                <w:rFonts w:ascii="Arial" w:hAnsi="Arial"/>
-              </w:rPr>
-              <w:t>}}</w:t>
-            </w:r>
-          </w:p>
-        </w:tc>
-        <w:tc>
-          <w:tcPr>
-            <w:tcW w:w="2250" w:type="dxa"/>
-          </w:tcPr>
-          <w:p>
-            <w:pPr>
-              <w:rPr>
-                <w:rFonts w:ascii="Arial" w:hAnsi="Arial"/>
-                <w:b/>
-              </w:rPr>
-            </w:pPr>
-          </w:p>
-        </w:tc>
-        <w:tc>
-          <w:tcPr>
-            <w:tcW w:w="2520" w:type="dxa"/>
+            <w:gridSpan w:val="2"/>
+          </w:tcPr>
+          <w:p>
+            <w:pPr>
+              <w:rPr>
+                <w:rFonts w:ascii="Arial" w:hAnsi="Arial"/>
+                <w:b/>
+              </w:rPr>
+            </w:pPr>
+          </w:p>
+        </w:tc>
+        <w:tc>
+          <w:tcPr>
+            <w:tcW w:w="2522" w:type="dxa"/>
+            <w:gridSpan w:val="2"/>
           </w:tcPr>
           <w:p>
             <w:pPr>
@@ -360,7 +509,8 @@
       <w:tr>
         <w:tc>
           <w:tcPr>
-            <w:tcW w:w="2635" w:type="dxa"/>
+            <w:tcW w:w="2634" w:type="dxa"/>
+            <w:gridSpan w:val="2"/>
           </w:tcPr>
           <w:p>
             <w:pPr>
@@ -380,37 +530,41 @@
         </w:tc>
         <w:tc>
           <w:tcPr>
+            <w:tcW w:w="2249" w:type="dxa"/>
+            <w:gridSpan w:val="2"/>
+          </w:tcPr>
+          <w:p>
+            <w:pPr>
+              <w:rPr>
+                <w:rFonts w:ascii="Arial" w:hAnsi="Arial"/>
+              </w:rPr>
+            </w:pPr>
+            <w:r>
+              <w:rPr>
+                <w:rFonts w:ascii="Arial" w:hAnsi="Arial"/>
+              </w:rPr>
+              <w:t>{</w:t>
+            </w:r>
+            <w:proofErr w:type="gramStart"/>
+            <w:r>
+              <w:rPr>
+                <w:rFonts w:ascii="Arial" w:hAnsi="Arial"/>
+              </w:rPr>
+              <w:t>{ phone</w:t>
+            </w:r>
+            <w:proofErr w:type="gramEnd"/>
+            <w:r>
+              <w:rPr>
+                <w:rFonts w:ascii="Arial" w:hAnsi="Arial"/>
+              </w:rPr>
+              <w:t xml:space="preserve"> }}</w:t>
+            </w:r>
+          </w:p>
+        </w:tc>
+        <w:tc>
+          <w:tcPr>
             <w:tcW w:w="2250" w:type="dxa"/>
-          </w:tcPr>
-          <w:p>
-            <w:pPr>
-              <w:rPr>
-                <w:rFonts w:ascii="Arial" w:hAnsi="Arial"/>
-              </w:rPr>
-            </w:pPr>
-            <w:r>
-              <w:rPr>
-                <w:rFonts w:ascii="Arial" w:hAnsi="Arial"/>
-              </w:rPr>
-              <w:t>{{</w:t>
-            </w:r>
-            <w:r>
-              <w:rPr>
-                <w:rFonts w:ascii="Arial" w:hAnsi="Arial"/>
-              </w:rPr>
-              <w:t xml:space="preserve"> phone </w:t>
-            </w:r>
-            <w:r>
-              <w:rPr>
-                <w:rFonts w:ascii="Arial" w:hAnsi="Arial"/>
-              </w:rPr>
-              <w:t>}}</w:t>
-            </w:r>
-          </w:p>
-        </w:tc>
-        <w:tc>
-          <w:tcPr>
-            <w:tcW w:w="2250" w:type="dxa"/>
+            <w:gridSpan w:val="2"/>
           </w:tcPr>
           <w:p>
             <w:pPr>
@@ -430,31 +584,34 @@
         </w:tc>
         <w:tc>
           <w:tcPr>
-            <w:tcW w:w="2520" w:type="dxa"/>
-          </w:tcPr>
-          <w:p>
-            <w:pPr>
-              <w:rPr>
-                <w:rFonts w:ascii="Arial" w:hAnsi="Arial"/>
-              </w:rPr>
-            </w:pPr>
-            <w:r>
-              <w:rPr>
-                <w:rFonts w:ascii="Arial" w:hAnsi="Arial"/>
-              </w:rPr>
-              <w:t>{{</w:t>
-            </w:r>
-            <w:r>
-              <w:rPr>
-                <w:rFonts w:ascii="Arial" w:hAnsi="Arial"/>
-              </w:rPr>
-              <w:t xml:space="preserve"> email </w:t>
-            </w:r>
-            <w:r>
-              <w:rPr>
-                <w:rFonts w:ascii="Arial" w:hAnsi="Arial"/>
-              </w:rPr>
-              <w:t>}}</w:t>
+            <w:tcW w:w="2522" w:type="dxa"/>
+            <w:gridSpan w:val="2"/>
+          </w:tcPr>
+          <w:p>
+            <w:pPr>
+              <w:rPr>
+                <w:rFonts w:ascii="Arial" w:hAnsi="Arial"/>
+              </w:rPr>
+            </w:pPr>
+            <w:r>
+              <w:rPr>
+                <w:rFonts w:ascii="Arial" w:hAnsi="Arial"/>
+              </w:rPr>
+              <w:t>{</w:t>
+            </w:r>
+            <w:proofErr w:type="gramStart"/>
+            <w:r>
+              <w:rPr>
+                <w:rFonts w:ascii="Arial" w:hAnsi="Arial"/>
+              </w:rPr>
+              <w:t>{ email</w:t>
+            </w:r>
+            <w:proofErr w:type="gramEnd"/>
+            <w:r>
+              <w:rPr>
+                <w:rFonts w:ascii="Arial" w:hAnsi="Arial"/>
+              </w:rPr>
+              <w:t xml:space="preserve"> }}</w:t>
             </w:r>
           </w:p>
         </w:tc>
@@ -462,7 +619,8 @@
       <w:tr>
         <w:tc>
           <w:tcPr>
-            <w:tcW w:w="2635" w:type="dxa"/>
+            <w:tcW w:w="2634" w:type="dxa"/>
+            <w:gridSpan w:val="2"/>
           </w:tcPr>
           <w:p>
             <w:pPr>
@@ -482,37 +640,41 @@
         </w:tc>
         <w:tc>
           <w:tcPr>
+            <w:tcW w:w="2249" w:type="dxa"/>
+            <w:gridSpan w:val="2"/>
+          </w:tcPr>
+          <w:p>
+            <w:pPr>
+              <w:rPr>
+                <w:rFonts w:ascii="Arial" w:hAnsi="Arial"/>
+              </w:rPr>
+            </w:pPr>
+            <w:r>
+              <w:rPr>
+                <w:rFonts w:ascii="Arial" w:hAnsi="Arial"/>
+              </w:rPr>
+              <w:t>{</w:t>
+            </w:r>
+            <w:proofErr w:type="gramStart"/>
+            <w:r>
+              <w:rPr>
+                <w:rFonts w:ascii="Arial" w:hAnsi="Arial"/>
+              </w:rPr>
+              <w:t>{ dob</w:t>
+            </w:r>
+            <w:proofErr w:type="gramEnd"/>
+            <w:r>
+              <w:rPr>
+                <w:rFonts w:ascii="Arial" w:hAnsi="Arial"/>
+              </w:rPr>
+              <w:t xml:space="preserve"> }}</w:t>
+            </w:r>
+          </w:p>
+        </w:tc>
+        <w:tc>
+          <w:tcPr>
             <w:tcW w:w="2250" w:type="dxa"/>
-          </w:tcPr>
-          <w:p>
-            <w:pPr>
-              <w:rPr>
-                <w:rFonts w:ascii="Arial" w:hAnsi="Arial"/>
-              </w:rPr>
-            </w:pPr>
-            <w:r>
-              <w:rPr>
-                <w:rFonts w:ascii="Arial" w:hAnsi="Arial"/>
-              </w:rPr>
-              <w:t>{{</w:t>
-            </w:r>
-            <w:r>
-              <w:rPr>
-                <w:rFonts w:ascii="Arial" w:hAnsi="Arial"/>
-              </w:rPr>
-              <w:t xml:space="preserve"> dob </w:t>
-            </w:r>
-            <w:r>
-              <w:rPr>
-                <w:rFonts w:ascii="Arial" w:hAnsi="Arial"/>
-              </w:rPr>
-              <w:t>}}</w:t>
-            </w:r>
-          </w:p>
-        </w:tc>
-        <w:tc>
-          <w:tcPr>
-            <w:tcW w:w="2250" w:type="dxa"/>
+            <w:gridSpan w:val="2"/>
           </w:tcPr>
           <w:p>
             <w:pPr>
@@ -532,31 +694,34 @@
         </w:tc>
         <w:tc>
           <w:tcPr>
-            <w:tcW w:w="2520" w:type="dxa"/>
-          </w:tcPr>
-          <w:p>
-            <w:pPr>
-              <w:rPr>
-                <w:rFonts w:ascii="Arial" w:hAnsi="Arial"/>
-              </w:rPr>
-            </w:pPr>
-            <w:r>
-              <w:rPr>
-                <w:rFonts w:ascii="Arial" w:hAnsi="Arial"/>
-              </w:rPr>
-              <w:t>{{</w:t>
-            </w:r>
-            <w:r>
-              <w:rPr>
-                <w:rFonts w:ascii="Arial" w:hAnsi="Arial"/>
-              </w:rPr>
-              <w:t xml:space="preserve"> gender </w:t>
-            </w:r>
-            <w:r>
-              <w:rPr>
-                <w:rFonts w:ascii="Arial" w:hAnsi="Arial"/>
-              </w:rPr>
-              <w:t>}}</w:t>
+            <w:tcW w:w="2522" w:type="dxa"/>
+            <w:gridSpan w:val="2"/>
+          </w:tcPr>
+          <w:p>
+            <w:pPr>
+              <w:rPr>
+                <w:rFonts w:ascii="Arial" w:hAnsi="Arial"/>
+              </w:rPr>
+            </w:pPr>
+            <w:r>
+              <w:rPr>
+                <w:rFonts w:ascii="Arial" w:hAnsi="Arial"/>
+              </w:rPr>
+              <w:t>{</w:t>
+            </w:r>
+            <w:proofErr w:type="gramStart"/>
+            <w:r>
+              <w:rPr>
+                <w:rFonts w:ascii="Arial" w:hAnsi="Arial"/>
+              </w:rPr>
+              <w:t>{ gender</w:t>
+            </w:r>
+            <w:proofErr w:type="gramEnd"/>
+            <w:r>
+              <w:rPr>
+                <w:rFonts w:ascii="Arial" w:hAnsi="Arial"/>
+              </w:rPr>
+              <w:t xml:space="preserve"> }}</w:t>
             </w:r>
           </w:p>
         </w:tc>
@@ -564,7 +729,8 @@
       <w:tr>
         <w:tc>
           <w:tcPr>
-            <w:tcW w:w="2635" w:type="dxa"/>
+            <w:tcW w:w="2634" w:type="dxa"/>
+            <w:gridSpan w:val="2"/>
           </w:tcPr>
           <w:p>
             <w:pPr>
@@ -584,37 +750,41 @@
         </w:tc>
         <w:tc>
           <w:tcPr>
+            <w:tcW w:w="2249" w:type="dxa"/>
+            <w:gridSpan w:val="2"/>
+          </w:tcPr>
+          <w:p>
+            <w:pPr>
+              <w:rPr>
+                <w:rFonts w:ascii="Arial" w:hAnsi="Arial"/>
+              </w:rPr>
+            </w:pPr>
+            <w:r>
+              <w:rPr>
+                <w:rFonts w:ascii="Arial" w:hAnsi="Arial"/>
+              </w:rPr>
+              <w:t>{</w:t>
+            </w:r>
+            <w:proofErr w:type="gramStart"/>
+            <w:r>
+              <w:rPr>
+                <w:rFonts w:ascii="Arial" w:hAnsi="Arial"/>
+              </w:rPr>
+              <w:t>{ occupation</w:t>
+            </w:r>
+            <w:proofErr w:type="gramEnd"/>
+            <w:r>
+              <w:rPr>
+                <w:rFonts w:ascii="Arial" w:hAnsi="Arial"/>
+              </w:rPr>
+              <w:t xml:space="preserve"> }}</w:t>
+            </w:r>
+          </w:p>
+        </w:tc>
+        <w:tc>
+          <w:tcPr>
             <w:tcW w:w="2250" w:type="dxa"/>
-          </w:tcPr>
-          <w:p>
-            <w:pPr>
-              <w:rPr>
-                <w:rFonts w:ascii="Arial" w:hAnsi="Arial"/>
-              </w:rPr>
-            </w:pPr>
-            <w:r>
-              <w:rPr>
-                <w:rFonts w:ascii="Arial" w:hAnsi="Arial"/>
-              </w:rPr>
-              <w:t>{{</w:t>
-            </w:r>
-            <w:r>
-              <w:rPr>
-                <w:rFonts w:ascii="Arial" w:hAnsi="Arial"/>
-              </w:rPr>
-              <w:t xml:space="preserve"> occupation </w:t>
-            </w:r>
-            <w:r>
-              <w:rPr>
-                <w:rFonts w:ascii="Arial" w:hAnsi="Arial"/>
-              </w:rPr>
-              <w:t>}}</w:t>
-            </w:r>
-          </w:p>
-        </w:tc>
-        <w:tc>
-          <w:tcPr>
-            <w:tcW w:w="2250" w:type="dxa"/>
+            <w:gridSpan w:val="2"/>
           </w:tcPr>
           <w:p>
             <w:pPr>
@@ -634,39 +804,45 @@
         </w:tc>
         <w:tc>
           <w:tcPr>
-            <w:tcW w:w="2520" w:type="dxa"/>
-          </w:tcPr>
-          <w:p>
-            <w:pPr>
-              <w:rPr>
-                <w:rFonts w:ascii="Arial" w:hAnsi="Arial"/>
-              </w:rPr>
-            </w:pPr>
-            <w:r>
-              <w:rPr>
-                <w:rFonts w:ascii="Arial" w:hAnsi="Arial"/>
-              </w:rPr>
-              <w:t>{{</w:t>
-            </w:r>
-            <w:r>
-              <w:rPr>
-                <w:rFonts w:ascii="Arial" w:hAnsi="Arial"/>
-              </w:rPr>
-              <w:t xml:space="preserve"> employer </w:t>
-            </w:r>
-            <w:r>
-              <w:rPr>
-                <w:rFonts w:ascii="Arial" w:hAnsi="Arial"/>
-              </w:rPr>
-              <w:t>}}</w:t>
-            </w:r>
-          </w:p>
-        </w:tc>
+            <w:tcW w:w="2522" w:type="dxa"/>
+            <w:gridSpan w:val="2"/>
+          </w:tcPr>
+          <w:p>
+            <w:pPr>
+              <w:rPr>
+                <w:rFonts w:ascii="Arial" w:hAnsi="Arial"/>
+              </w:rPr>
+            </w:pPr>
+            <w:r>
+              <w:rPr>
+                <w:rFonts w:ascii="Arial" w:hAnsi="Arial"/>
+              </w:rPr>
+              <w:t>{</w:t>
+            </w:r>
+            <w:proofErr w:type="gramStart"/>
+            <w:r>
+              <w:rPr>
+                <w:rFonts w:ascii="Arial" w:hAnsi="Arial"/>
+              </w:rPr>
+              <w:t>{ employer</w:t>
+            </w:r>
+            <w:proofErr w:type="gramEnd"/>
+            <w:r>
+              <w:rPr>
+                <w:rFonts w:ascii="Arial" w:hAnsi="Arial"/>
+              </w:rPr>
+              <w:t xml:space="preserve"> }}</w:t>
+            </w:r>
+          </w:p>
+        </w:tc>
+        <w:bookmarkStart w:id="0" w:name="_GoBack"/>
+        <w:bookmarkEnd w:id="0"/>
       </w:tr>
       <w:tr>
         <w:tc>
           <w:tcPr>
-            <w:tcW w:w="2635" w:type="dxa"/>
+            <w:tcW w:w="2634" w:type="dxa"/>
+            <w:gridSpan w:val="2"/>
           </w:tcPr>
           <w:p>
             <w:pPr>
@@ -686,31 +862,34 @@
         </w:tc>
         <w:tc>
           <w:tcPr>
+            <w:tcW w:w="2249" w:type="dxa"/>
+            <w:gridSpan w:val="2"/>
+          </w:tcPr>
+          <w:p>
+            <w:pPr>
+              <w:rPr>
+                <w:rFonts w:ascii="Arial" w:hAnsi="Arial"/>
+              </w:rPr>
+            </w:pPr>
+          </w:p>
+        </w:tc>
+        <w:tc>
+          <w:tcPr>
             <w:tcW w:w="2250" w:type="dxa"/>
-          </w:tcPr>
-          <w:p>
-            <w:pPr>
-              <w:rPr>
-                <w:rFonts w:ascii="Arial" w:hAnsi="Arial"/>
-              </w:rPr>
-            </w:pPr>
-          </w:p>
-        </w:tc>
-        <w:tc>
-          <w:tcPr>
-            <w:tcW w:w="2250" w:type="dxa"/>
-          </w:tcPr>
-          <w:p>
-            <w:pPr>
-              <w:rPr>
-                <w:rFonts w:ascii="Arial" w:hAnsi="Arial"/>
-              </w:rPr>
-            </w:pPr>
-          </w:p>
-        </w:tc>
-        <w:tc>
-          <w:tcPr>
-            <w:tcW w:w="2520" w:type="dxa"/>
+            <w:gridSpan w:val="2"/>
+          </w:tcPr>
+          <w:p>
+            <w:pPr>
+              <w:rPr>
+                <w:rFonts w:ascii="Arial" w:hAnsi="Arial"/>
+              </w:rPr>
+            </w:pPr>
+          </w:p>
+        </w:tc>
+        <w:tc>
+          <w:tcPr>
+            <w:tcW w:w="2522" w:type="dxa"/>
+            <w:gridSpan w:val="2"/>
           </w:tcPr>
           <w:p>
             <w:pPr>
@@ -724,7 +903,8 @@
       <w:tr>
         <w:tc>
           <w:tcPr>
-            <w:tcW w:w="2635" w:type="dxa"/>
+            <w:tcW w:w="2634" w:type="dxa"/>
+            <w:gridSpan w:val="2"/>
           </w:tcPr>
           <w:p>
             <w:pPr>
@@ -744,20 +924,48 @@
         </w:tc>
         <w:tc>
           <w:tcPr>
-            <w:tcW w:w="7020" w:type="dxa"/>
-            <w:gridSpan w:val="3"/>
-          </w:tcPr>
-          <w:p>
-            <w:pPr>
-              <w:rPr>
-                <w:rFonts w:ascii="Arial" w:hAnsi="Arial"/>
-              </w:rPr>
-            </w:pPr>
-            <w:r>
-              <w:rPr>
-                <w:rFonts w:ascii="Arial" w:hAnsi="Arial"/>
-              </w:rPr>
-              <w:t>{{ agency_names }}</w:t>
+            <w:tcW w:w="7021" w:type="dxa"/>
+            <w:gridSpan w:val="6"/>
+          </w:tcPr>
+          <w:p>
+            <w:pPr>
+              <w:rPr>
+                <w:rFonts w:ascii="Arial" w:hAnsi="Arial"/>
+              </w:rPr>
+            </w:pPr>
+            <w:r>
+              <w:rPr>
+                <w:rFonts w:ascii="Arial" w:hAnsi="Arial"/>
+              </w:rPr>
+              <w:t>{</w:t>
+            </w:r>
+            <w:proofErr w:type="gramStart"/>
+            <w:r>
+              <w:rPr>
+                <w:rFonts w:ascii="Arial" w:hAnsi="Arial"/>
+              </w:rPr>
+              <w:t xml:space="preserve">{ </w:t>
+            </w:r>
+            <w:proofErr w:type="spellStart"/>
+            <w:r>
+              <w:rPr>
+                <w:rFonts w:ascii="Arial" w:hAnsi="Arial"/>
+              </w:rPr>
+              <w:t>agency</w:t>
+            </w:r>
+            <w:proofErr w:type="gramEnd"/>
+            <w:r>
+              <w:rPr>
+                <w:rFonts w:ascii="Arial" w:hAnsi="Arial"/>
+              </w:rPr>
+              <w:t>_names</w:t>
+            </w:r>
+            <w:proofErr w:type="spellEnd"/>
+            <w:r>
+              <w:rPr>
+                <w:rFonts w:ascii="Arial" w:hAnsi="Arial"/>
+              </w:rPr>
+              <w:t xml:space="preserve"> }}</w:t>
             </w:r>
           </w:p>
         </w:tc>
@@ -765,8 +973,8 @@
       <w:tr>
         <w:tc>
           <w:tcPr>
-            <w:tcW w:w="4885" w:type="dxa"/>
-            <w:gridSpan w:val="2"/>
+            <w:tcW w:w="4883" w:type="dxa"/>
+            <w:gridSpan w:val="4"/>
           </w:tcPr>
           <w:p>
             <w:pPr>
@@ -787,66 +995,48 @@
         <w:tc>
           <w:tcPr>
             <w:tcW w:w="2250" w:type="dxa"/>
-          </w:tcPr>
-          <w:p>
-            <w:pPr>
-              <w:rPr>
-                <w:rFonts w:ascii="Arial" w:hAnsi="Arial"/>
-              </w:rPr>
-            </w:pPr>
-            <w:r>
-              <w:rPr>
-                <w:rFonts w:ascii="Arial" w:hAnsi="Arial"/>
-              </w:rPr>
-              <w:t>{{</w:t>
-            </w:r>
-            <w:r>
-              <w:rPr>
-                <w:rFonts w:ascii="Arial" w:hAnsi="Arial"/>
-              </w:rPr>
-              <w:t xml:space="preserve"> </w:t>
-            </w:r>
-            <w:r>
-              <w:rPr>
-                <w:rFonts w:ascii="Arial" w:hAnsi="Arial"/>
-              </w:rPr>
-              <w:t>_</w:t>
-            </w:r>
-            <w:r>
-              <w:rPr>
-                <w:rFonts w:ascii="Arial" w:hAnsi="Arial"/>
-              </w:rPr>
-              <w:t>co</w:t>
-            </w:r>
-            <w:r>
-              <w:rPr>
-                <w:rFonts w:ascii="Arial" w:hAnsi="Arial"/>
-              </w:rPr>
-              <w:t>mplained_to_subject_agen</w:t>
-            </w:r>
-            <w:r>
-              <w:rPr>
-                <w:rFonts w:ascii="Arial" w:hAnsi="Arial"/>
-              </w:rPr>
-              <w:t>c</w:t>
-            </w:r>
-            <w:r>
-              <w:rPr>
-                <w:rFonts w:ascii="Arial" w:hAnsi="Arial"/>
-              </w:rPr>
-              <w:t xml:space="preserve">y </w:t>
-            </w:r>
-            <w:r>
-              <w:rPr>
-                <w:rFonts w:ascii="Arial" w:hAnsi="Arial"/>
-              </w:rPr>
-              <w:t>}}</w:t>
-            </w:r>
-          </w:p>
-        </w:tc>
-        <w:tc>
-          <w:tcPr>
-            <w:tcW w:w="2520" w:type="dxa"/>
+            <w:gridSpan w:val="2"/>
+          </w:tcPr>
+          <w:p>
+            <w:pPr>
+              <w:rPr>
+                <w:rFonts w:ascii="Arial" w:hAnsi="Arial"/>
+              </w:rPr>
+            </w:pPr>
+            <w:r>
+              <w:rPr>
+                <w:rFonts w:ascii="Arial" w:hAnsi="Arial"/>
+              </w:rPr>
+              <w:t>{</w:t>
+            </w:r>
+            <w:proofErr w:type="gramStart"/>
+            <w:r>
+              <w:rPr>
+                <w:rFonts w:ascii="Arial" w:hAnsi="Arial"/>
+              </w:rPr>
+              <w:t>{ _</w:t>
+            </w:r>
+            <w:proofErr w:type="spellStart"/>
+            <w:proofErr w:type="gramEnd"/>
+            <w:r>
+              <w:rPr>
+                <w:rFonts w:ascii="Arial" w:hAnsi="Arial"/>
+              </w:rPr>
+              <w:t>complained_to_subject_agency</w:t>
+            </w:r>
+            <w:proofErr w:type="spellEnd"/>
+            <w:r>
+              <w:rPr>
+                <w:rFonts w:ascii="Arial" w:hAnsi="Arial"/>
+              </w:rPr>
+              <w:t xml:space="preserve"> }}</w:t>
+            </w:r>
+          </w:p>
+        </w:tc>
+        <w:tc>
+          <w:tcPr>
+            <w:tcW w:w="2522" w:type="dxa"/>
+            <w:gridSpan w:val="2"/>
           </w:tcPr>
           <w:p>
             <w:pPr>
@@ -860,7 +1050,8 @@
       <w:tr>
         <w:tc>
           <w:tcPr>
-            <w:tcW w:w="2635" w:type="dxa"/>
+            <w:tcW w:w="2634" w:type="dxa"/>
+            <w:gridSpan w:val="2"/>
           </w:tcPr>
           <w:p>
             <w:pPr>
@@ -887,31 +1078,34 @@
         </w:tc>
         <w:tc>
           <w:tcPr>
+            <w:tcW w:w="2249" w:type="dxa"/>
+            <w:gridSpan w:val="2"/>
+          </w:tcPr>
+          <w:p>
+            <w:pPr>
+              <w:rPr>
+                <w:rFonts w:ascii="Arial" w:hAnsi="Arial"/>
+              </w:rPr>
+            </w:pPr>
+          </w:p>
+        </w:tc>
+        <w:tc>
+          <w:tcPr>
             <w:tcW w:w="2250" w:type="dxa"/>
-          </w:tcPr>
-          <w:p>
-            <w:pPr>
-              <w:rPr>
-                <w:rFonts w:ascii="Arial" w:hAnsi="Arial"/>
-              </w:rPr>
-            </w:pPr>
-          </w:p>
-        </w:tc>
-        <w:tc>
-          <w:tcPr>
-            <w:tcW w:w="2250" w:type="dxa"/>
-          </w:tcPr>
-          <w:p>
-            <w:pPr>
-              <w:rPr>
-                <w:rFonts w:ascii="Arial" w:hAnsi="Arial"/>
-              </w:rPr>
-            </w:pPr>
-          </w:p>
-        </w:tc>
-        <w:tc>
-          <w:tcPr>
-            <w:tcW w:w="2520" w:type="dxa"/>
+            <w:gridSpan w:val="2"/>
+          </w:tcPr>
+          <w:p>
+            <w:pPr>
+              <w:rPr>
+                <w:rFonts w:ascii="Arial" w:hAnsi="Arial"/>
+              </w:rPr>
+            </w:pPr>
+          </w:p>
+        </w:tc>
+        <w:tc>
+          <w:tcPr>
+            <w:tcW w:w="2522" w:type="dxa"/>
+            <w:gridSpan w:val="2"/>
           </w:tcPr>
           <w:p>
             <w:pPr>
@@ -926,31 +1120,33 @@
         <w:tc>
           <w:tcPr>
             <w:tcW w:w="9655" w:type="dxa"/>
-            <w:gridSpan w:val="4"/>
-          </w:tcPr>
-          <w:p>
-            <w:pPr>
-              <w:rPr>
-                <w:rFonts w:ascii="Arial" w:hAnsi="Arial"/>
-              </w:rPr>
-            </w:pPr>
-            <w:r>
-              <w:rPr>
-                <w:rFonts w:ascii="Arial" w:hAnsi="Arial"/>
-              </w:rPr>
-              <w:t>{{</w:t>
-            </w:r>
-            <w:r>
-              <w:rPr>
-                <w:rFonts w:ascii="Arial" w:hAnsi="Arial"/>
-              </w:rPr>
-              <w:t xml:space="preserve"> details </w:t>
-            </w:r>
-            <w:r>
-              <w:rPr>
-                <w:rFonts w:ascii="Arial" w:hAnsi="Arial"/>
-              </w:rPr>
-              <w:t>}}</w:t>
+            <w:gridSpan w:val="8"/>
+          </w:tcPr>
+          <w:p>
+            <w:pPr>
+              <w:rPr>
+                <w:rFonts w:ascii="Arial" w:hAnsi="Arial"/>
+              </w:rPr>
+            </w:pPr>
+            <w:r>
+              <w:rPr>
+                <w:rFonts w:ascii="Arial" w:hAnsi="Arial"/>
+              </w:rPr>
+              <w:t>{</w:t>
+            </w:r>
+            <w:proofErr w:type="gramStart"/>
+            <w:r>
+              <w:rPr>
+                <w:rFonts w:ascii="Arial" w:hAnsi="Arial"/>
+              </w:rPr>
+              <w:t>{ details</w:t>
+            </w:r>
+            <w:proofErr w:type="gramEnd"/>
+            <w:r>
+              <w:rPr>
+                <w:rFonts w:ascii="Arial" w:hAnsi="Arial"/>
+              </w:rPr>
+              <w:t xml:space="preserve"> }}</w:t>
             </w:r>
           </w:p>
         </w:tc>
@@ -958,7 +1154,8 @@
       <w:tr>
         <w:tc>
           <w:tcPr>
-            <w:tcW w:w="2635" w:type="dxa"/>
+            <w:tcW w:w="2634" w:type="dxa"/>
+            <w:gridSpan w:val="2"/>
           </w:tcPr>
           <w:p>
             <w:pPr>
@@ -978,32 +1175,48 @@
         </w:tc>
         <w:tc>
           <w:tcPr>
-            <w:tcW w:w="7020" w:type="dxa"/>
-            <w:gridSpan w:val="3"/>
-          </w:tcPr>
-          <w:p>
-            <w:pPr>
-              <w:rPr>
-                <w:rFonts w:ascii="Arial" w:hAnsi="Arial"/>
-              </w:rPr>
-            </w:pPr>
-            <w:r>
-              <w:rPr>
-                <w:rFonts w:ascii="Arial" w:hAnsi="Arial"/>
-              </w:rPr>
-              <w:t>{{</w:t>
-            </w:r>
-            <w:r>
-              <w:rPr>
-                <w:rFonts w:ascii="Arial" w:hAnsi="Arial"/>
-              </w:rPr>
-              <w:t xml:space="preserve"> desired_outcome </w:t>
-            </w:r>
-            <w:r>
-              <w:rPr>
-                <w:rFonts w:ascii="Arial" w:hAnsi="Arial"/>
-              </w:rPr>
-              <w:t>}}</w:t>
+            <w:tcW w:w="7021" w:type="dxa"/>
+            <w:gridSpan w:val="6"/>
+          </w:tcPr>
+          <w:p>
+            <w:pPr>
+              <w:rPr>
+                <w:rFonts w:ascii="Arial" w:hAnsi="Arial"/>
+              </w:rPr>
+            </w:pPr>
+            <w:r>
+              <w:rPr>
+                <w:rFonts w:ascii="Arial" w:hAnsi="Arial"/>
+              </w:rPr>
+              <w:t>{</w:t>
+            </w:r>
+            <w:proofErr w:type="gramStart"/>
+            <w:r>
+              <w:rPr>
+                <w:rFonts w:ascii="Arial" w:hAnsi="Arial"/>
+              </w:rPr>
+              <w:t xml:space="preserve">{ </w:t>
+            </w:r>
+            <w:proofErr w:type="spellStart"/>
+            <w:r>
+              <w:rPr>
+                <w:rFonts w:ascii="Arial" w:hAnsi="Arial"/>
+              </w:rPr>
+              <w:t>desired</w:t>
+            </w:r>
+            <w:proofErr w:type="gramEnd"/>
+            <w:r>
+              <w:rPr>
+                <w:rFonts w:ascii="Arial" w:hAnsi="Arial"/>
+              </w:rPr>
+              <w:t>_outcome</w:t>
+            </w:r>
+            <w:proofErr w:type="spellEnd"/>
+            <w:r>
+              <w:rPr>
+                <w:rFonts w:ascii="Arial" w:hAnsi="Arial"/>
+              </w:rPr>
+              <w:t xml:space="preserve"> }}</w:t>
             </w:r>
           </w:p>
         </w:tc>
@@ -1014,7 +1227,8 @@
         </w:trPr>
         <w:tc>
           <w:tcPr>
-            <w:tcW w:w="2635" w:type="dxa"/>
+            <w:tcW w:w="2634" w:type="dxa"/>
+            <w:gridSpan w:val="2"/>
             <w:vAlign w:val="center"/>
           </w:tcPr>
           <w:p>
@@ -1035,26 +1249,28 @@
         </w:tc>
         <w:tc>
           <w:tcPr>
+            <w:tcW w:w="2249" w:type="dxa"/>
+            <w:gridSpan w:val="2"/>
+            <w:vAlign w:val="center"/>
+          </w:tcPr>
+          <w:p>
+            <w:pPr>
+              <w:rPr>
+                <w:rFonts w:ascii="Arial" w:hAnsi="Arial"/>
+              </w:rPr>
+            </w:pPr>
+          </w:p>
+        </w:tc>
+        <w:tc>
+          <w:tcPr>
             <w:tcW w:w="2250" w:type="dxa"/>
+            <w:gridSpan w:val="2"/>
             <w:vAlign w:val="center"/>
           </w:tcPr>
           <w:p>
             <w:pPr>
               <w:rPr>
                 <w:rFonts w:ascii="Arial" w:hAnsi="Arial"/>
-              </w:rPr>
-            </w:pPr>
-          </w:p>
-        </w:tc>
-        <w:tc>
-          <w:tcPr>
-            <w:tcW w:w="2250" w:type="dxa"/>
-            <w:vAlign w:val="center"/>
-          </w:tcPr>
-          <w:p>
-            <w:pPr>
-              <w:rPr>
-                <w:rFonts w:ascii="Arial" w:hAnsi="Arial"/>
                 <w:b/>
               </w:rPr>
             </w:pPr>
@@ -1069,7 +1285,8 @@
         </w:tc>
         <w:tc>
           <w:tcPr>
-            <w:tcW w:w="2520" w:type="dxa"/>
+            <w:tcW w:w="2522" w:type="dxa"/>
+            <w:gridSpan w:val="2"/>
             <w:vAlign w:val="center"/>
           </w:tcPr>
           <w:p>
@@ -1084,7 +1301,8 @@
       <w:tr>
         <w:tc>
           <w:tcPr>
-            <w:tcW w:w="2635" w:type="dxa"/>
+            <w:tcW w:w="2634" w:type="dxa"/>
+            <w:gridSpan w:val="2"/>
           </w:tcPr>
           <w:p>
             <w:pPr>
@@ -1104,25 +1322,55 @@
         </w:tc>
         <w:tc>
           <w:tcPr>
+            <w:tcW w:w="2249" w:type="dxa"/>
+            <w:gridSpan w:val="2"/>
+          </w:tcPr>
+          <w:p>
+            <w:pPr>
+              <w:rPr>
+                <w:rFonts w:ascii="Arial" w:hAnsi="Arial"/>
+              </w:rPr>
+            </w:pPr>
+            <w:r>
+              <w:rPr>
+                <w:rFonts w:ascii="Arial" w:hAnsi="Arial"/>
+              </w:rPr>
+              <w:t>{</w:t>
+            </w:r>
+            <w:proofErr w:type="gramStart"/>
+            <w:r>
+              <w:rPr>
+                <w:rFonts w:ascii="Arial" w:hAnsi="Arial"/>
+              </w:rPr>
+              <w:t xml:space="preserve">{ </w:t>
+            </w:r>
+            <w:proofErr w:type="spellStart"/>
+            <w:r>
+              <w:rPr>
+                <w:rFonts w:ascii="Arial" w:hAnsi="Arial"/>
+              </w:rPr>
+              <w:t>complainant</w:t>
+            </w:r>
+            <w:proofErr w:type="gramEnd"/>
+            <w:r>
+              <w:rPr>
+                <w:rFonts w:ascii="Arial" w:hAnsi="Arial"/>
+              </w:rPr>
+              <w:t>_full_name</w:t>
+            </w:r>
+            <w:proofErr w:type="spellEnd"/>
+            <w:r>
+              <w:rPr>
+                <w:rFonts w:ascii="Arial" w:hAnsi="Arial"/>
+              </w:rPr>
+              <w:t xml:space="preserve"> }}</w:t>
+            </w:r>
+          </w:p>
+        </w:tc>
+        <w:tc>
+          <w:tcPr>
             <w:tcW w:w="2250" w:type="dxa"/>
-          </w:tcPr>
-          <w:p>
-            <w:pPr>
-              <w:rPr>
-                <w:rFonts w:ascii="Arial" w:hAnsi="Arial"/>
-              </w:rPr>
-            </w:pPr>
-            <w:r>
-              <w:rPr>
-                <w:rFonts w:ascii="Arial" w:hAnsi="Arial"/>
-              </w:rPr>
-              <w:t>{{ complainant_full_name }}</w:t>
-            </w:r>
-          </w:p>
-        </w:tc>
-        <w:tc>
-          <w:tcPr>
-            <w:tcW w:w="2250" w:type="dxa"/>
+            <w:gridSpan w:val="2"/>
           </w:tcPr>
           <w:p>
             <w:pPr>
@@ -1142,19 +1390,48 @@
         </w:tc>
         <w:tc>
           <w:tcPr>
-            <w:tcW w:w="2520" w:type="dxa"/>
-          </w:tcPr>
-          <w:p>
-            <w:pPr>
-              <w:rPr>
-                <w:rFonts w:ascii="Arial" w:hAnsi="Arial"/>
-              </w:rPr>
-            </w:pPr>
-            <w:r>
-              <w:rPr>
-                <w:rFonts w:ascii="Arial" w:hAnsi="Arial"/>
-              </w:rPr>
-              <w:t>{{ witness_name }}</w:t>
+            <w:tcW w:w="2522" w:type="dxa"/>
+            <w:gridSpan w:val="2"/>
+          </w:tcPr>
+          <w:p>
+            <w:pPr>
+              <w:rPr>
+                <w:rFonts w:ascii="Arial" w:hAnsi="Arial"/>
+              </w:rPr>
+            </w:pPr>
+            <w:r>
+              <w:rPr>
+                <w:rFonts w:ascii="Arial" w:hAnsi="Arial"/>
+              </w:rPr>
+              <w:t>{</w:t>
+            </w:r>
+            <w:proofErr w:type="gramStart"/>
+            <w:r>
+              <w:rPr>
+                <w:rFonts w:ascii="Arial" w:hAnsi="Arial"/>
+              </w:rPr>
+              <w:t xml:space="preserve">{ </w:t>
+            </w:r>
+            <w:proofErr w:type="spellStart"/>
+            <w:r>
+              <w:rPr>
+                <w:rFonts w:ascii="Arial" w:hAnsi="Arial"/>
+              </w:rPr>
+              <w:t>witness</w:t>
+            </w:r>
+            <w:proofErr w:type="gramEnd"/>
+            <w:r>
+              <w:rPr>
+                <w:rFonts w:ascii="Arial" w:hAnsi="Arial"/>
+              </w:rPr>
+              <w:t>_name</w:t>
+            </w:r>
+            <w:proofErr w:type="spellEnd"/>
+            <w:r>
+              <w:rPr>
+                <w:rFonts w:ascii="Arial" w:hAnsi="Arial"/>
+              </w:rPr>
+              <w:t xml:space="preserve"> }}</w:t>
             </w:r>
           </w:p>
         </w:tc>
@@ -1168,7 +1445,7 @@
       </w:pPr>
     </w:p>
     <w:sectPr>
-      <w:footerReference w:type="default" r:id="rId7"/>
+      <w:footerReference w:type="default" r:id="rId8"/>
       <w:pgSz w:w="12240" w:h="15840"/>
       <w:pgMar w:top="1440" w:right="1800" w:bottom="1440" w:left="1800" w:header="708" w:footer="708" w:gutter="0"/>
       <w:cols w:space="708"/>
@@ -2111,4 +2388,16 @@
   </a:objectDefaults>
   <a:extraClrSchemeLst/>
 </a:theme>
+</file>
+
+<file path=customXml/item1.xml><?xml version="1.0" encoding="utf-8"?>
+<b:Sources xmlns:b="http://schemas.openxmlformats.org/officeDocument/2006/bibliography" xmlns="http://schemas.openxmlformats.org/officeDocument/2006/bibliography" SelectedStyle="/APA.XSL" StyleName="APA"/>
+</file>
+
+<file path=customXml/itemProps1.xml><?xml version="1.0" encoding="utf-8"?>
+<ds:datastoreItem xmlns:ds="http://schemas.openxmlformats.org/officeDocument/2006/customXml" ds:itemID="{BB5500E1-151E-974A-AA6D-80CF7A05F278}">
+  <ds:schemaRefs>
+    <ds:schemaRef ds:uri="http://schemas.openxmlformats.org/officeDocument/2006/bibliography"/>
+  </ds:schemaRefs>
+</ds:datastoreItem>
 </file>
</xml_diff>